<commit_message>
Initial commit of ListIterator
</commit_message>
<xml_diff>
--- a/HW-2/CSC 413-02 Assignment 2.docx
+++ b/HW-2/CSC 413-02 Assignment 2.docx
@@ -365,15 +365,31 @@
           <w:color w:val="000000"/>
           <w:szCs w:val="24"/>
         </w:rPr>
-        <w:t>In this assignment, you will be</w:t>
-      </w:r>
-      <w:r>
-        <w:rPr>
-          <w:rFonts w:asciiTheme="majorHAnsi" w:eastAsiaTheme="minorEastAsia" w:hAnsiTheme="majorHAnsi" w:cstheme="majorHAnsi"/>
-          <w:color w:val="000000"/>
-          <w:szCs w:val="24"/>
-        </w:rPr>
-        <w:t xml:space="preserve"> using the SRS (System Requirements Specification) document and do the following:</w:t>
+        <w:t>Using</w:t>
+      </w:r>
+      <w:r>
+        <w:rPr>
+          <w:rFonts w:asciiTheme="majorHAnsi" w:eastAsiaTheme="minorEastAsia" w:hAnsiTheme="majorHAnsi" w:cstheme="majorHAnsi"/>
+          <w:color w:val="000000"/>
+          <w:szCs w:val="24"/>
+        </w:rPr>
+        <w:t xml:space="preserve"> the SRS (System Requirements Specification) document</w:t>
+      </w:r>
+      <w:r>
+        <w:rPr>
+          <w:rFonts w:asciiTheme="majorHAnsi" w:eastAsiaTheme="minorEastAsia" w:hAnsiTheme="majorHAnsi" w:cstheme="majorHAnsi"/>
+          <w:color w:val="000000"/>
+          <w:szCs w:val="24"/>
+        </w:rPr>
+        <w:t xml:space="preserve"> and start identifying and creating business objects. This assignment initiates the process steps of application software development, will continue on through the course of the semester, which will mandate </w:t>
+      </w:r>
+      <w:r>
+        <w:rPr>
+          <w:rFonts w:asciiTheme="majorHAnsi" w:eastAsiaTheme="minorEastAsia" w:hAnsiTheme="majorHAnsi" w:cstheme="majorHAnsi"/>
+          <w:color w:val="000000"/>
+          <w:szCs w:val="24"/>
+        </w:rPr>
+        <w:t>modeling, implementing and testing additional components</w:t>
       </w:r>
     </w:p>
     <w:p>
@@ -394,11 +410,69 @@
     </w:p>
     <w:p>
       <w:pPr>
+        <w:widowControl w:val="0"/>
+        <w:tabs>
+          <w:tab w:val="clear" w:pos="9000"/>
+        </w:tabs>
+        <w:autoSpaceDE w:val="0"/>
+        <w:autoSpaceDN w:val="0"/>
+        <w:adjustRightInd w:val="0"/>
+        <w:rPr>
+          <w:rFonts w:asciiTheme="majorHAnsi" w:eastAsiaTheme="minorEastAsia" w:hAnsiTheme="majorHAnsi" w:cstheme="majorHAnsi"/>
+          <w:color w:val="000000"/>
+          <w:szCs w:val="24"/>
+        </w:rPr>
+      </w:pPr>
+      <w:r>
+        <w:rPr>
+          <w:rFonts w:asciiTheme="majorHAnsi" w:eastAsiaTheme="minorEastAsia" w:hAnsiTheme="majorHAnsi" w:cstheme="majorHAnsi"/>
+          <w:color w:val="000000"/>
+          <w:szCs w:val="24"/>
+        </w:rPr>
+        <w:t xml:space="preserve">To keep in line with the real world, some requirements may/will be changed/updated during the course of application’s Software Development Life </w:t>
+      </w:r>
+      <w:proofErr w:type="gramStart"/>
+      <w:r>
+        <w:rPr>
+          <w:rFonts w:asciiTheme="majorHAnsi" w:eastAsiaTheme="minorEastAsia" w:hAnsiTheme="majorHAnsi" w:cstheme="majorHAnsi"/>
+          <w:color w:val="000000"/>
+          <w:szCs w:val="24"/>
+        </w:rPr>
+        <w:t>Cycle(</w:t>
+      </w:r>
+      <w:proofErr w:type="gramEnd"/>
+      <w:r>
+        <w:rPr>
+          <w:rFonts w:asciiTheme="majorHAnsi" w:eastAsiaTheme="minorEastAsia" w:hAnsiTheme="majorHAnsi" w:cstheme="majorHAnsi"/>
+          <w:color w:val="000000"/>
+          <w:szCs w:val="24"/>
+        </w:rPr>
+        <w:t>SDLC) process.</w:t>
+      </w:r>
+    </w:p>
+    <w:p>
+      <w:pPr>
+        <w:widowControl w:val="0"/>
+        <w:tabs>
+          <w:tab w:val="clear" w:pos="9000"/>
+        </w:tabs>
+        <w:autoSpaceDE w:val="0"/>
+        <w:autoSpaceDN w:val="0"/>
+        <w:adjustRightInd w:val="0"/>
+        <w:rPr>
+          <w:rFonts w:asciiTheme="majorHAnsi" w:eastAsiaTheme="minorEastAsia" w:hAnsiTheme="majorHAnsi" w:cstheme="majorHAnsi"/>
+          <w:color w:val="000000"/>
+          <w:szCs w:val="24"/>
+        </w:rPr>
+      </w:pPr>
+    </w:p>
+    <w:p>
+      <w:pPr>
         <w:pStyle w:val="ListParagraph"/>
         <w:widowControl w:val="0"/>
         <w:numPr>
           <w:ilvl w:val="0"/>
-          <w:numId w:val="41"/>
+          <w:numId w:val="51"/>
         </w:numPr>
         <w:tabs>
           <w:tab w:val="clear" w:pos="9000"/>
@@ -446,7 +520,7 @@
         <w:widowControl w:val="0"/>
         <w:numPr>
           <w:ilvl w:val="0"/>
-          <w:numId w:val="41"/>
+          <w:numId w:val="51"/>
         </w:numPr>
         <w:tabs>
           <w:tab w:val="clear" w:pos="9000"/>
@@ -494,7 +568,7 @@
         <w:widowControl w:val="0"/>
         <w:numPr>
           <w:ilvl w:val="0"/>
-          <w:numId w:val="41"/>
+          <w:numId w:val="51"/>
         </w:numPr>
         <w:tabs>
           <w:tab w:val="clear" w:pos="9000"/>
@@ -553,6 +627,14 @@
     <w:p>
       <w:pPr>
         <w:pStyle w:val="ListParagraph"/>
+        <w:widowControl w:val="0"/>
+        <w:tabs>
+          <w:tab w:val="clear" w:pos="9000"/>
+        </w:tabs>
+        <w:autoSpaceDE w:val="0"/>
+        <w:autoSpaceDN w:val="0"/>
+        <w:adjustRightInd w:val="0"/>
+        <w:ind w:left="360"/>
         <w:rPr>
           <w:rFonts w:asciiTheme="majorHAnsi" w:eastAsiaTheme="minorEastAsia" w:hAnsiTheme="majorHAnsi" w:cstheme="majorHAnsi"/>
           <w:color w:val="000000"/>
@@ -642,7 +724,7 @@
         <w:widowControl w:val="0"/>
         <w:numPr>
           <w:ilvl w:val="0"/>
-          <w:numId w:val="41"/>
+          <w:numId w:val="51"/>
         </w:numPr>
         <w:tabs>
           <w:tab w:val="clear" w:pos="9000"/>
@@ -776,6 +858,23 @@
           <w:szCs w:val="24"/>
         </w:rPr>
       </w:pPr>
+    </w:p>
+    <w:p>
+      <w:pPr>
+        <w:widowControl w:val="0"/>
+        <w:tabs>
+          <w:tab w:val="clear" w:pos="9000"/>
+        </w:tabs>
+        <w:autoSpaceDE w:val="0"/>
+        <w:autoSpaceDN w:val="0"/>
+        <w:adjustRightInd w:val="0"/>
+        <w:ind w:left="360"/>
+        <w:rPr>
+          <w:rFonts w:asciiTheme="majorHAnsi" w:eastAsiaTheme="minorEastAsia" w:hAnsiTheme="majorHAnsi" w:cstheme="majorHAnsi"/>
+          <w:color w:val="000000"/>
+          <w:szCs w:val="24"/>
+        </w:rPr>
+      </w:pPr>
       <w:r>
         <w:rPr>
           <w:rFonts w:asciiTheme="majorHAnsi" w:eastAsiaTheme="minorEastAsia" w:hAnsiTheme="majorHAnsi" w:cstheme="majorHAnsi"/>
@@ -874,6 +973,89 @@
     </w:p>
     <w:p>
       <w:pPr>
+        <w:pStyle w:val="ListParagraph"/>
+        <w:widowControl w:val="0"/>
+        <w:numPr>
+          <w:ilvl w:val="0"/>
+          <w:numId w:val="48"/>
+        </w:numPr>
+        <w:tabs>
+          <w:tab w:val="clear" w:pos="9000"/>
+        </w:tabs>
+        <w:autoSpaceDE w:val="0"/>
+        <w:autoSpaceDN w:val="0"/>
+        <w:adjustRightInd w:val="0"/>
+        <w:rPr>
+          <w:rFonts w:asciiTheme="majorHAnsi" w:eastAsiaTheme="minorEastAsia" w:hAnsiTheme="majorHAnsi" w:cstheme="majorHAnsi"/>
+          <w:color w:val="000000"/>
+          <w:szCs w:val="24"/>
+        </w:rPr>
+      </w:pPr>
+      <w:r>
+        <w:rPr>
+          <w:rFonts w:asciiTheme="majorHAnsi" w:eastAsiaTheme="minorEastAsia" w:hAnsiTheme="majorHAnsi" w:cstheme="majorHAnsi"/>
+          <w:color w:val="000000"/>
+          <w:szCs w:val="24"/>
+        </w:rPr>
+        <w:t xml:space="preserve">Sample </w:t>
+      </w:r>
+      <w:proofErr w:type="spellStart"/>
+      <w:r>
+        <w:rPr>
+          <w:rFonts w:asciiTheme="majorHAnsi" w:eastAsiaTheme="minorEastAsia" w:hAnsiTheme="majorHAnsi" w:cstheme="majorHAnsi"/>
+          <w:color w:val="000000"/>
+          <w:szCs w:val="24"/>
+        </w:rPr>
+        <w:t>PriorityQueue</w:t>
+      </w:r>
+      <w:proofErr w:type="spellEnd"/>
+      <w:r>
+        <w:rPr>
+          <w:rFonts w:asciiTheme="majorHAnsi" w:eastAsiaTheme="minorEastAsia" w:hAnsiTheme="majorHAnsi" w:cstheme="majorHAnsi"/>
+          <w:color w:val="000000"/>
+          <w:szCs w:val="24"/>
+        </w:rPr>
+        <w:t xml:space="preserve"> and </w:t>
+      </w:r>
+      <w:proofErr w:type="spellStart"/>
+      <w:r>
+        <w:rPr>
+          <w:rFonts w:asciiTheme="majorHAnsi" w:eastAsiaTheme="minorEastAsia" w:hAnsiTheme="majorHAnsi" w:cstheme="majorHAnsi"/>
+          <w:color w:val="000000"/>
+          <w:szCs w:val="24"/>
+        </w:rPr>
+        <w:t>QueueInterface</w:t>
+      </w:r>
+      <w:proofErr w:type="spellEnd"/>
+      <w:r>
+        <w:rPr>
+          <w:rFonts w:asciiTheme="majorHAnsi" w:eastAsiaTheme="minorEastAsia" w:hAnsiTheme="majorHAnsi" w:cstheme="majorHAnsi"/>
+          <w:color w:val="000000"/>
+          <w:szCs w:val="24"/>
+        </w:rPr>
+        <w:t xml:space="preserve"> has been provided in </w:t>
+      </w:r>
+      <w:proofErr w:type="spellStart"/>
+      <w:r>
+        <w:rPr>
+          <w:rFonts w:asciiTheme="majorHAnsi" w:eastAsiaTheme="minorEastAsia" w:hAnsiTheme="majorHAnsi" w:cstheme="majorHAnsi"/>
+          <w:color w:val="000000"/>
+          <w:szCs w:val="24"/>
+        </w:rPr>
+        <w:t>Github</w:t>
+      </w:r>
+      <w:proofErr w:type="spellEnd"/>
+      <w:r>
+        <w:rPr>
+          <w:rFonts w:asciiTheme="majorHAnsi" w:eastAsiaTheme="minorEastAsia" w:hAnsiTheme="majorHAnsi" w:cstheme="majorHAnsi"/>
+          <w:color w:val="000000"/>
+          <w:szCs w:val="24"/>
+        </w:rPr>
+        <w:t xml:space="preserve"> as the starter code that you can use</w:t>
+      </w:r>
+    </w:p>
+    <w:p>
+      <w:pPr>
         <w:widowControl w:val="0"/>
         <w:tabs>
           <w:tab w:val="clear" w:pos="9000"/>
@@ -894,7 +1076,7 @@
         <w:widowControl w:val="0"/>
         <w:numPr>
           <w:ilvl w:val="0"/>
-          <w:numId w:val="41"/>
+          <w:numId w:val="51"/>
         </w:numPr>
         <w:tabs>
           <w:tab w:val="clear" w:pos="9000"/>
@@ -1035,9 +1217,26 @@
       <w:pPr>
         <w:pStyle w:val="ListParagraph"/>
         <w:widowControl w:val="0"/>
+        <w:tabs>
+          <w:tab w:val="clear" w:pos="9000"/>
+        </w:tabs>
+        <w:autoSpaceDE w:val="0"/>
+        <w:autoSpaceDN w:val="0"/>
+        <w:adjustRightInd w:val="0"/>
+        <w:rPr>
+          <w:rFonts w:asciiTheme="majorHAnsi" w:eastAsiaTheme="minorEastAsia" w:hAnsiTheme="majorHAnsi" w:cstheme="majorHAnsi"/>
+          <w:color w:val="000000"/>
+          <w:szCs w:val="24"/>
+        </w:rPr>
+      </w:pPr>
+    </w:p>
+    <w:p>
+      <w:pPr>
+        <w:pStyle w:val="ListParagraph"/>
+        <w:widowControl w:val="0"/>
         <w:numPr>
           <w:ilvl w:val="0"/>
-          <w:numId w:val="41"/>
+          <w:numId w:val="51"/>
         </w:numPr>
         <w:tabs>
           <w:tab w:val="clear" w:pos="9000"/>
@@ -1087,6 +1286,7 @@
     </w:p>
     <w:p>
       <w:pPr>
+        <w:pStyle w:val="ListParagraph"/>
         <w:widowControl w:val="0"/>
         <w:tabs>
           <w:tab w:val="clear" w:pos="9000"/>
@@ -1094,6 +1294,7 @@
         <w:autoSpaceDE w:val="0"/>
         <w:autoSpaceDN w:val="0"/>
         <w:adjustRightInd w:val="0"/>
+        <w:ind w:left="360"/>
         <w:rPr>
           <w:rFonts w:asciiTheme="majorHAnsi" w:eastAsiaTheme="minorEastAsia" w:hAnsiTheme="majorHAnsi" w:cstheme="majorHAnsi"/>
           <w:color w:val="000000"/>
@@ -1107,7 +1308,7 @@
         <w:widowControl w:val="0"/>
         <w:numPr>
           <w:ilvl w:val="0"/>
-          <w:numId w:val="41"/>
+          <w:numId w:val="51"/>
         </w:numPr>
         <w:tabs>
           <w:tab w:val="clear" w:pos="9000"/>
@@ -1128,20 +1329,12 @@
           <w:color w:val="000000"/>
           <w:szCs w:val="24"/>
         </w:rPr>
-        <w:t xml:space="preserve">You will need to define the method stubs for each business object to fetch its data, as well as </w:t>
-      </w:r>
-      <w:r>
-        <w:rPr>
-          <w:rFonts w:asciiTheme="majorHAnsi" w:eastAsiaTheme="minorEastAsia" w:hAnsiTheme="majorHAnsi" w:cstheme="majorHAnsi"/>
-          <w:color w:val="000000"/>
-          <w:szCs w:val="24"/>
-        </w:rPr>
-        <w:lastRenderedPageBreak/>
-        <w:t xml:space="preserve">data for all its associations </w:t>
+        <w:t xml:space="preserve">You will need to define the method stubs for each business object to fetch its data, as well as data for all its associations </w:t>
       </w:r>
     </w:p>
     <w:p>
       <w:pPr>
+        <w:pStyle w:val="ListParagraph"/>
         <w:widowControl w:val="0"/>
         <w:tabs>
           <w:tab w:val="clear" w:pos="9000"/>
@@ -1149,6 +1342,7 @@
         <w:autoSpaceDE w:val="0"/>
         <w:autoSpaceDN w:val="0"/>
         <w:adjustRightInd w:val="0"/>
+        <w:ind w:left="360"/>
         <w:rPr>
           <w:rFonts w:asciiTheme="majorHAnsi" w:eastAsiaTheme="minorEastAsia" w:hAnsiTheme="majorHAnsi" w:cstheme="majorHAnsi"/>
           <w:color w:val="000000"/>
@@ -1196,7 +1390,6 @@
         <w:autoSpaceDE w:val="0"/>
         <w:autoSpaceDN w:val="0"/>
         <w:adjustRightInd w:val="0"/>
-        <w:ind w:left="720"/>
         <w:rPr>
           <w:rFonts w:asciiTheme="majorHAnsi" w:eastAsiaTheme="minorEastAsia" w:hAnsiTheme="majorHAnsi" w:cstheme="majorHAnsi"/>
           <w:color w:val="000000"/>
@@ -1242,20 +1435,35 @@
         <w:autoSpaceDE w:val="0"/>
         <w:autoSpaceDN w:val="0"/>
         <w:adjustRightInd w:val="0"/>
-        <w:ind w:left="720"/>
-        <w:rPr>
-          <w:rFonts w:asciiTheme="majorHAnsi" w:eastAsiaTheme="minorEastAsia" w:hAnsiTheme="majorHAnsi" w:cstheme="majorHAnsi"/>
-          <w:color w:val="000000"/>
-          <w:szCs w:val="24"/>
-        </w:rPr>
-      </w:pPr>
-      <w:r>
-        <w:rPr>
-          <w:rFonts w:asciiTheme="majorHAnsi" w:eastAsiaTheme="minorEastAsia" w:hAnsiTheme="majorHAnsi" w:cstheme="majorHAnsi"/>
-          <w:color w:val="000000"/>
-          <w:szCs w:val="24"/>
-        </w:rPr>
-        <w:t>In subsequent exercises we will be wrapping the base objects around a known patter, as we begin to formalize the application architectur</w:t>
+        <w:rPr>
+          <w:rFonts w:asciiTheme="majorHAnsi" w:eastAsiaTheme="minorEastAsia" w:hAnsiTheme="majorHAnsi" w:cstheme="majorHAnsi"/>
+          <w:color w:val="000000"/>
+          <w:szCs w:val="24"/>
+        </w:rPr>
+      </w:pPr>
+      <w:r>
+        <w:rPr>
+          <w:rFonts w:asciiTheme="majorHAnsi" w:eastAsiaTheme="minorEastAsia" w:hAnsiTheme="majorHAnsi" w:cstheme="majorHAnsi"/>
+          <w:color w:val="000000"/>
+          <w:szCs w:val="24"/>
+        </w:rPr>
+        <w:t>In subsequent exercises we will be wrapping the base objects around a known patter</w:t>
+      </w:r>
+      <w:r>
+        <w:rPr>
+          <w:rFonts w:asciiTheme="majorHAnsi" w:eastAsiaTheme="minorEastAsia" w:hAnsiTheme="majorHAnsi" w:cstheme="majorHAnsi"/>
+          <w:color w:val="000000"/>
+          <w:szCs w:val="24"/>
+        </w:rPr>
+        <w:t>n</w:t>
+      </w:r>
+      <w:r>
+        <w:rPr>
+          <w:rFonts w:asciiTheme="majorHAnsi" w:eastAsiaTheme="minorEastAsia" w:hAnsiTheme="majorHAnsi" w:cstheme="majorHAnsi"/>
+          <w:color w:val="000000"/>
+          <w:szCs w:val="24"/>
+        </w:rPr>
+        <w:t>, as we begin to formalize the application architectur</w:t>
       </w:r>
       <w:r>
         <w:rPr>
@@ -1298,7 +1506,7 @@
         <w:widowControl w:val="0"/>
         <w:numPr>
           <w:ilvl w:val="0"/>
-          <w:numId w:val="41"/>
+          <w:numId w:val="51"/>
         </w:numPr>
         <w:tabs>
           <w:tab w:val="clear" w:pos="9000"/>
@@ -1418,7 +1626,15 @@
           <w:color w:val="000000"/>
           <w:szCs w:val="24"/>
         </w:rPr>
-        <w:t xml:space="preserve">. Please refer to topics covered in your Data Structures class </w:t>
+        <w:t>. Please refer to topics covered in your Data Structures class</w:t>
+      </w:r>
+      <w:r>
+        <w:rPr>
+          <w:rFonts w:asciiTheme="majorHAnsi" w:eastAsiaTheme="minorEastAsia" w:hAnsiTheme="majorHAnsi" w:cstheme="majorHAnsi"/>
+          <w:color w:val="000000"/>
+          <w:szCs w:val="24"/>
+        </w:rPr>
+        <w:t xml:space="preserve"> for any c</w:t>
       </w:r>
     </w:p>
     <w:p>
@@ -1465,7 +1681,39 @@
           <w:color w:val="000000"/>
           <w:szCs w:val="24"/>
         </w:rPr>
-        <w:t xml:space="preserve">, your class will need to implement the Comparable interface, which will provide means to keep all objects that you retrieve from data store or create </w:t>
+        <w:t xml:space="preserve">, your </w:t>
+      </w:r>
+      <w:r>
+        <w:rPr>
+          <w:rFonts w:asciiTheme="majorHAnsi" w:eastAsiaTheme="minorEastAsia" w:hAnsiTheme="majorHAnsi" w:cstheme="majorHAnsi"/>
+          <w:color w:val="000000"/>
+          <w:szCs w:val="24"/>
+        </w:rPr>
+        <w:t xml:space="preserve">queue </w:t>
+      </w:r>
+      <w:r>
+        <w:rPr>
+          <w:rFonts w:asciiTheme="majorHAnsi" w:eastAsiaTheme="minorEastAsia" w:hAnsiTheme="majorHAnsi" w:cstheme="majorHAnsi"/>
+          <w:color w:val="000000"/>
+          <w:szCs w:val="24"/>
+        </w:rPr>
+        <w:t xml:space="preserve">class will need to implement the Comparable interface, which will </w:t>
+      </w:r>
+      <w:r>
+        <w:rPr>
+          <w:rFonts w:asciiTheme="majorHAnsi" w:eastAsiaTheme="minorEastAsia" w:hAnsiTheme="majorHAnsi" w:cstheme="majorHAnsi"/>
+          <w:color w:val="000000"/>
+          <w:szCs w:val="24"/>
+        </w:rPr>
+        <w:t>ensure that</w:t>
+      </w:r>
+      <w:r>
+        <w:rPr>
+          <w:rFonts w:asciiTheme="majorHAnsi" w:eastAsiaTheme="minorEastAsia" w:hAnsiTheme="majorHAnsi" w:cstheme="majorHAnsi"/>
+          <w:color w:val="000000"/>
+          <w:szCs w:val="24"/>
+        </w:rPr>
+        <w:t xml:space="preserve"> all objects that you retrieve from data store or create </w:t>
       </w:r>
       <w:proofErr w:type="spellStart"/>
       <w:r>
@@ -1483,7 +1731,39 @@
           <w:color w:val="000000"/>
           <w:szCs w:val="24"/>
         </w:rPr>
-        <w:t>, are in the order of their priority</w:t>
+        <w:t xml:space="preserve">, are </w:t>
+      </w:r>
+      <w:r>
+        <w:rPr>
+          <w:rFonts w:asciiTheme="majorHAnsi" w:eastAsiaTheme="minorEastAsia" w:hAnsiTheme="majorHAnsi" w:cstheme="majorHAnsi"/>
+          <w:color w:val="000000"/>
+          <w:szCs w:val="24"/>
+        </w:rPr>
+        <w:t xml:space="preserve">added </w:t>
+      </w:r>
+      <w:r>
+        <w:rPr>
+          <w:rFonts w:asciiTheme="majorHAnsi" w:eastAsiaTheme="minorEastAsia" w:hAnsiTheme="majorHAnsi" w:cstheme="majorHAnsi"/>
+          <w:color w:val="000000"/>
+          <w:szCs w:val="24"/>
+        </w:rPr>
+        <w:t xml:space="preserve">to the queue </w:t>
+      </w:r>
+      <w:r>
+        <w:rPr>
+          <w:rFonts w:asciiTheme="majorHAnsi" w:eastAsiaTheme="minorEastAsia" w:hAnsiTheme="majorHAnsi" w:cstheme="majorHAnsi"/>
+          <w:color w:val="000000"/>
+          <w:szCs w:val="24"/>
+        </w:rPr>
+        <w:t>in the order of their priority</w:t>
+      </w:r>
+      <w:r>
+        <w:rPr>
+          <w:rFonts w:asciiTheme="majorHAnsi" w:eastAsiaTheme="minorEastAsia" w:hAnsiTheme="majorHAnsi" w:cstheme="majorHAnsi"/>
+          <w:color w:val="000000"/>
+          <w:szCs w:val="24"/>
+        </w:rPr>
+        <w:t>, as spoken off in 4 above</w:t>
       </w:r>
     </w:p>
     <w:p>
@@ -1508,7 +1788,7 @@
         <w:widowControl w:val="0"/>
         <w:numPr>
           <w:ilvl w:val="0"/>
-          <w:numId w:val="41"/>
+          <w:numId w:val="51"/>
         </w:numPr>
         <w:tabs>
           <w:tab w:val="clear" w:pos="9000"/>
@@ -1578,6 +1858,14 @@
         </w:rPr>
         <w:t>Create test business objects</w:t>
       </w:r>
+      <w:r>
+        <w:rPr>
+          <w:rFonts w:asciiTheme="majorHAnsi" w:eastAsiaTheme="minorEastAsia" w:hAnsiTheme="majorHAnsi" w:cstheme="majorHAnsi"/>
+          <w:color w:val="000000"/>
+          <w:szCs w:val="24"/>
+        </w:rPr>
+        <w:t xml:space="preserve"> using JSON, as discussed in class</w:t>
+      </w:r>
     </w:p>
     <w:p>
       <w:pPr>
@@ -2179,7 +2467,7 @@
         <w:autoSpaceDE w:val="0"/>
         <w:autoSpaceDN w:val="0"/>
         <w:adjustRightInd w:val="0"/>
-        <w:ind w:left="1080"/>
+        <w:ind w:left="360"/>
         <w:rPr>
           <w:rFonts w:asciiTheme="majorHAnsi" w:eastAsiaTheme="minorEastAsia" w:hAnsiTheme="majorHAnsi" w:cstheme="majorHAnsi"/>
           <w:color w:val="000000"/>
@@ -2209,6 +2497,7 @@
         <w:autoSpaceDE w:val="0"/>
         <w:autoSpaceDN w:val="0"/>
         <w:adjustRightInd w:val="0"/>
+        <w:ind w:left="1080"/>
         <w:rPr>
           <w:rFonts w:asciiTheme="majorHAnsi" w:eastAsiaTheme="minorEastAsia" w:hAnsiTheme="majorHAnsi" w:cstheme="majorHAnsi"/>
           <w:color w:val="000000"/>
@@ -2246,19 +2535,29 @@
         <w:autoSpaceDE w:val="0"/>
         <w:autoSpaceDN w:val="0"/>
         <w:adjustRightInd w:val="0"/>
-        <w:rPr>
-          <w:rFonts w:asciiTheme="majorHAnsi" w:eastAsiaTheme="minorEastAsia" w:hAnsiTheme="majorHAnsi" w:cstheme="majorHAnsi"/>
-          <w:color w:val="000000"/>
-          <w:szCs w:val="24"/>
-        </w:rPr>
-      </w:pPr>
-      <w:r>
-        <w:rPr>
-          <w:rFonts w:asciiTheme="majorHAnsi" w:eastAsiaTheme="minorEastAsia" w:hAnsiTheme="majorHAnsi" w:cstheme="majorHAnsi"/>
-          <w:color w:val="000000"/>
-          <w:szCs w:val="24"/>
-        </w:rPr>
-        <w:t xml:space="preserve">Alternatively, you should be able to set this up directly from your IDE, by adding the Jackson library </w:t>
+        <w:ind w:left="1080"/>
+        <w:rPr>
+          <w:rFonts w:asciiTheme="majorHAnsi" w:eastAsiaTheme="minorEastAsia" w:hAnsiTheme="majorHAnsi" w:cstheme="majorHAnsi"/>
+          <w:color w:val="000000"/>
+          <w:szCs w:val="24"/>
+        </w:rPr>
+      </w:pPr>
+      <w:r>
+        <w:rPr>
+          <w:rFonts w:asciiTheme="majorHAnsi" w:eastAsiaTheme="minorEastAsia" w:hAnsiTheme="majorHAnsi" w:cstheme="majorHAnsi"/>
+          <w:color w:val="000000"/>
+          <w:szCs w:val="24"/>
+        </w:rPr>
+        <w:t xml:space="preserve">Alternatively, you should be able to set this up directly from your IDE, by adding the </w:t>
+      </w:r>
+      <w:r>
+        <w:rPr>
+          <w:rFonts w:asciiTheme="majorHAnsi" w:eastAsiaTheme="minorEastAsia" w:hAnsiTheme="majorHAnsi" w:cstheme="majorHAnsi"/>
+          <w:color w:val="000000"/>
+          <w:szCs w:val="24"/>
+        </w:rPr>
+        <w:lastRenderedPageBreak/>
+        <w:t xml:space="preserve">Jackson library </w:t>
       </w:r>
       <w:proofErr w:type="gramStart"/>
       <w:r>
@@ -2307,10 +2606,10 @@
         <w:autoSpaceDE w:val="0"/>
         <w:autoSpaceDN w:val="0"/>
         <w:adjustRightInd w:val="0"/>
-        <w:ind w:left="1440"/>
-        <w:rPr>
-          <w:rFonts w:ascii="Courier New" w:eastAsiaTheme="minorEastAsia" w:hAnsi="Courier New" w:cs="Courier New"/>
-          <w:color w:val="000000"/>
+        <w:ind w:firstLine="360"/>
+        <w:rPr>
+          <w:rFonts w:ascii="Courier New" w:hAnsi="Courier New" w:cs="Courier New"/>
+          <w:b/>
           <w:sz w:val="20"/>
         </w:rPr>
       </w:pPr>
@@ -2319,12 +2618,336 @@
           <w:rPr>
             <w:rStyle w:val="Hyperlink"/>
             <w:rFonts w:ascii="Courier New" w:hAnsi="Courier New" w:cs="Courier New"/>
-            <w:b w:val="0"/>
             <w:sz w:val="20"/>
           </w:rPr>
-          <w:t>https://mvnrepository.com/artifact/com.fasterxml.jackson.core</w:t>
+          <w:t>https://m</w:t>
+        </w:r>
+        <w:r>
+          <w:rPr>
+            <w:rStyle w:val="Hyperlink"/>
+            <w:rFonts w:ascii="Courier New" w:hAnsi="Courier New" w:cs="Courier New"/>
+            <w:sz w:val="20"/>
+          </w:rPr>
+          <w:t>v</w:t>
+        </w:r>
+        <w:r>
+          <w:rPr>
+            <w:rStyle w:val="Hyperlink"/>
+            <w:rFonts w:ascii="Courier New" w:hAnsi="Courier New" w:cs="Courier New"/>
+            <w:sz w:val="20"/>
+          </w:rPr>
+          <w:t>nrepository.com/artifact/com.fasterxml.jackson.core</w:t>
         </w:r>
       </w:hyperlink>
+    </w:p>
+    <w:p>
+      <w:pPr>
+        <w:pStyle w:val="ListParagraph"/>
+        <w:widowControl w:val="0"/>
+        <w:numPr>
+          <w:ilvl w:val="0"/>
+          <w:numId w:val="50"/>
+        </w:numPr>
+        <w:tabs>
+          <w:tab w:val="clear" w:pos="9000"/>
+        </w:tabs>
+        <w:autoSpaceDE w:val="0"/>
+        <w:autoSpaceDN w:val="0"/>
+        <w:adjustRightInd w:val="0"/>
+        <w:ind w:left="1080"/>
+        <w:rPr>
+          <w:rFonts w:asciiTheme="majorHAnsi" w:eastAsiaTheme="minorEastAsia" w:hAnsiTheme="majorHAnsi" w:cstheme="majorHAnsi"/>
+          <w:color w:val="000000"/>
+          <w:szCs w:val="24"/>
+        </w:rPr>
+      </w:pPr>
+      <w:r>
+        <w:rPr>
+          <w:rFonts w:asciiTheme="majorHAnsi" w:eastAsiaTheme="minorEastAsia" w:hAnsiTheme="majorHAnsi" w:cstheme="majorHAnsi"/>
+          <w:color w:val="000000"/>
+          <w:szCs w:val="24"/>
+        </w:rPr>
+        <w:t xml:space="preserve">Starter code for JSON </w:t>
+      </w:r>
+      <w:r>
+        <w:rPr>
+          <w:rFonts w:asciiTheme="majorHAnsi" w:eastAsiaTheme="minorEastAsia" w:hAnsiTheme="majorHAnsi" w:cstheme="majorHAnsi"/>
+          <w:color w:val="000000"/>
+          <w:szCs w:val="24"/>
+        </w:rPr>
+        <w:t xml:space="preserve">has </w:t>
+      </w:r>
+      <w:r>
+        <w:rPr>
+          <w:rFonts w:asciiTheme="majorHAnsi" w:eastAsiaTheme="minorEastAsia" w:hAnsiTheme="majorHAnsi" w:cstheme="majorHAnsi"/>
+          <w:color w:val="000000"/>
+          <w:szCs w:val="24"/>
+        </w:rPr>
+        <w:t xml:space="preserve">been provided in </w:t>
+      </w:r>
+      <w:proofErr w:type="spellStart"/>
+      <w:r>
+        <w:rPr>
+          <w:rFonts w:asciiTheme="majorHAnsi" w:eastAsiaTheme="minorEastAsia" w:hAnsiTheme="majorHAnsi" w:cstheme="majorHAnsi"/>
+          <w:color w:val="000000"/>
+          <w:szCs w:val="24"/>
+        </w:rPr>
+        <w:t>Github</w:t>
+      </w:r>
+      <w:proofErr w:type="spellEnd"/>
+      <w:r>
+        <w:rPr>
+          <w:rFonts w:asciiTheme="majorHAnsi" w:eastAsiaTheme="minorEastAsia" w:hAnsiTheme="majorHAnsi" w:cstheme="majorHAnsi"/>
+          <w:color w:val="000000"/>
+          <w:szCs w:val="24"/>
+        </w:rPr>
+        <w:t xml:space="preserve"> as the starter code that you can use</w:t>
+      </w:r>
+    </w:p>
+    <w:p>
+      <w:pPr>
+        <w:pStyle w:val="ListParagraph"/>
+        <w:widowControl w:val="0"/>
+        <w:tabs>
+          <w:tab w:val="clear" w:pos="9000"/>
+        </w:tabs>
+        <w:autoSpaceDE w:val="0"/>
+        <w:autoSpaceDN w:val="0"/>
+        <w:adjustRightInd w:val="0"/>
+        <w:rPr>
+          <w:rFonts w:asciiTheme="majorHAnsi" w:eastAsiaTheme="minorEastAsia" w:hAnsiTheme="majorHAnsi" w:cstheme="majorHAnsi"/>
+          <w:color w:val="000000"/>
+          <w:szCs w:val="24"/>
+        </w:rPr>
+      </w:pPr>
+    </w:p>
+    <w:p>
+      <w:pPr>
+        <w:tabs>
+          <w:tab w:val="clear" w:pos="9000"/>
+        </w:tabs>
+        <w:rPr>
+          <w:rFonts w:asciiTheme="majorHAnsi" w:eastAsiaTheme="minorEastAsia" w:hAnsiTheme="majorHAnsi" w:cstheme="majorHAnsi"/>
+          <w:color w:val="000000"/>
+          <w:szCs w:val="24"/>
+        </w:rPr>
+      </w:pPr>
+      <w:r>
+        <w:rPr>
+          <w:rFonts w:asciiTheme="majorHAnsi" w:eastAsiaTheme="minorEastAsia" w:hAnsiTheme="majorHAnsi" w:cstheme="majorHAnsi"/>
+          <w:color w:val="000000"/>
+          <w:szCs w:val="24"/>
+        </w:rPr>
+        <w:br w:type="page"/>
+      </w:r>
+    </w:p>
+    <w:p>
+      <w:pPr>
+        <w:pStyle w:val="ListParagraph"/>
+        <w:widowControl w:val="0"/>
+        <w:numPr>
+          <w:ilvl w:val="0"/>
+          <w:numId w:val="51"/>
+        </w:numPr>
+        <w:tabs>
+          <w:tab w:val="clear" w:pos="9000"/>
+        </w:tabs>
+        <w:autoSpaceDE w:val="0"/>
+        <w:autoSpaceDN w:val="0"/>
+        <w:adjustRightInd w:val="0"/>
+        <w:ind w:left="360"/>
+        <w:rPr>
+          <w:rFonts w:asciiTheme="majorHAnsi" w:eastAsiaTheme="minorEastAsia" w:hAnsiTheme="majorHAnsi" w:cstheme="majorHAnsi"/>
+          <w:color w:val="000000"/>
+          <w:szCs w:val="24"/>
+        </w:rPr>
+      </w:pPr>
+      <w:r>
+        <w:rPr>
+          <w:rFonts w:asciiTheme="majorHAnsi" w:eastAsiaTheme="minorEastAsia" w:hAnsiTheme="majorHAnsi" w:cstheme="majorHAnsi"/>
+          <w:color w:val="000000"/>
+          <w:szCs w:val="24"/>
+        </w:rPr>
+        <w:lastRenderedPageBreak/>
+        <w:t xml:space="preserve">Creating </w:t>
+      </w:r>
+      <w:proofErr w:type="gramStart"/>
+      <w:r>
+        <w:rPr>
+          <w:rFonts w:asciiTheme="majorHAnsi" w:eastAsiaTheme="minorEastAsia" w:hAnsiTheme="majorHAnsi" w:cstheme="majorHAnsi"/>
+          <w:color w:val="000000"/>
+          <w:szCs w:val="24"/>
+        </w:rPr>
+        <w:t>DTO</w:t>
+      </w:r>
+      <w:r>
+        <w:rPr>
+          <w:rFonts w:asciiTheme="majorHAnsi" w:eastAsiaTheme="minorEastAsia" w:hAnsiTheme="majorHAnsi" w:cstheme="majorHAnsi"/>
+          <w:color w:val="000000"/>
+          <w:szCs w:val="24"/>
+        </w:rPr>
+        <w:t>(</w:t>
+      </w:r>
+      <w:proofErr w:type="gramEnd"/>
+      <w:r>
+        <w:rPr>
+          <w:rFonts w:asciiTheme="majorHAnsi" w:eastAsiaTheme="minorEastAsia" w:hAnsiTheme="majorHAnsi" w:cstheme="majorHAnsi"/>
+          <w:color w:val="000000"/>
+          <w:szCs w:val="24"/>
+        </w:rPr>
+        <w:t>Data Transfer Object</w:t>
+      </w:r>
+      <w:r>
+        <w:rPr>
+          <w:rFonts w:asciiTheme="majorHAnsi" w:eastAsiaTheme="minorEastAsia" w:hAnsiTheme="majorHAnsi" w:cstheme="majorHAnsi"/>
+          <w:color w:val="000000"/>
+          <w:szCs w:val="24"/>
+        </w:rPr>
+        <w:t>)</w:t>
+      </w:r>
+      <w:r>
+        <w:rPr>
+          <w:rFonts w:asciiTheme="majorHAnsi" w:eastAsiaTheme="minorEastAsia" w:hAnsiTheme="majorHAnsi" w:cstheme="majorHAnsi"/>
+          <w:color w:val="000000"/>
+          <w:szCs w:val="24"/>
+        </w:rPr>
+        <w:t xml:space="preserve"> for your business objects in the Banking Application</w:t>
+      </w:r>
+      <w:r>
+        <w:rPr>
+          <w:rFonts w:asciiTheme="majorHAnsi" w:eastAsiaTheme="minorEastAsia" w:hAnsiTheme="majorHAnsi" w:cstheme="majorHAnsi"/>
+          <w:color w:val="000000"/>
+          <w:szCs w:val="24"/>
+        </w:rPr>
+        <w:t xml:space="preserve">. </w:t>
+      </w:r>
+      <w:r>
+        <w:rPr>
+          <w:rFonts w:asciiTheme="majorHAnsi" w:eastAsiaTheme="minorEastAsia" w:hAnsiTheme="majorHAnsi" w:cstheme="majorHAnsi"/>
+          <w:color w:val="000000"/>
+          <w:szCs w:val="24"/>
+        </w:rPr>
+        <w:t>Please refer to the in-class discussion on Data Transfer Objects</w:t>
+      </w:r>
+    </w:p>
+    <w:p>
+      <w:pPr>
+        <w:widowControl w:val="0"/>
+        <w:tabs>
+          <w:tab w:val="clear" w:pos="9000"/>
+        </w:tabs>
+        <w:autoSpaceDE w:val="0"/>
+        <w:autoSpaceDN w:val="0"/>
+        <w:adjustRightInd w:val="0"/>
+        <w:rPr>
+          <w:rFonts w:asciiTheme="majorHAnsi" w:eastAsiaTheme="minorEastAsia" w:hAnsiTheme="majorHAnsi" w:cstheme="majorHAnsi"/>
+          <w:color w:val="000000"/>
+          <w:szCs w:val="24"/>
+        </w:rPr>
+      </w:pPr>
+    </w:p>
+    <w:p>
+      <w:pPr>
+        <w:pStyle w:val="ListParagraph"/>
+        <w:widowControl w:val="0"/>
+        <w:numPr>
+          <w:ilvl w:val="0"/>
+          <w:numId w:val="54"/>
+        </w:numPr>
+        <w:tabs>
+          <w:tab w:val="clear" w:pos="9000"/>
+        </w:tabs>
+        <w:autoSpaceDE w:val="0"/>
+        <w:autoSpaceDN w:val="0"/>
+        <w:adjustRightInd w:val="0"/>
+        <w:rPr>
+          <w:rFonts w:asciiTheme="majorHAnsi" w:eastAsiaTheme="minorEastAsia" w:hAnsiTheme="majorHAnsi" w:cstheme="majorHAnsi"/>
+          <w:color w:val="000000"/>
+          <w:szCs w:val="24"/>
+        </w:rPr>
+      </w:pPr>
+      <w:r>
+        <w:rPr>
+          <w:rFonts w:asciiTheme="majorHAnsi" w:eastAsiaTheme="minorEastAsia" w:hAnsiTheme="majorHAnsi" w:cstheme="majorHAnsi"/>
+          <w:color w:val="000000"/>
+          <w:szCs w:val="24"/>
+        </w:rPr>
+        <w:t>Create a DTO for each of your business object</w:t>
+      </w:r>
+    </w:p>
+    <w:p>
+      <w:pPr>
+        <w:pStyle w:val="ListParagraph"/>
+        <w:widowControl w:val="0"/>
+        <w:numPr>
+          <w:ilvl w:val="0"/>
+          <w:numId w:val="54"/>
+        </w:numPr>
+        <w:tabs>
+          <w:tab w:val="clear" w:pos="9000"/>
+        </w:tabs>
+        <w:autoSpaceDE w:val="0"/>
+        <w:autoSpaceDN w:val="0"/>
+        <w:adjustRightInd w:val="0"/>
+        <w:rPr>
+          <w:rFonts w:asciiTheme="majorHAnsi" w:eastAsiaTheme="minorEastAsia" w:hAnsiTheme="majorHAnsi" w:cstheme="majorHAnsi"/>
+          <w:color w:val="000000"/>
+          <w:szCs w:val="24"/>
+        </w:rPr>
+      </w:pPr>
+      <w:r>
+        <w:rPr>
+          <w:rFonts w:asciiTheme="majorHAnsi" w:eastAsiaTheme="minorEastAsia" w:hAnsiTheme="majorHAnsi" w:cstheme="majorHAnsi"/>
+          <w:color w:val="000000"/>
+          <w:szCs w:val="24"/>
+        </w:rPr>
+        <w:t>Define constructor and the access methods for each</w:t>
+      </w:r>
+    </w:p>
+    <w:p>
+      <w:pPr>
+        <w:pStyle w:val="ListParagraph"/>
+        <w:widowControl w:val="0"/>
+        <w:numPr>
+          <w:ilvl w:val="0"/>
+          <w:numId w:val="54"/>
+        </w:numPr>
+        <w:tabs>
+          <w:tab w:val="clear" w:pos="9000"/>
+        </w:tabs>
+        <w:autoSpaceDE w:val="0"/>
+        <w:autoSpaceDN w:val="0"/>
+        <w:adjustRightInd w:val="0"/>
+        <w:rPr>
+          <w:rFonts w:asciiTheme="majorHAnsi" w:eastAsiaTheme="minorEastAsia" w:hAnsiTheme="majorHAnsi" w:cstheme="majorHAnsi"/>
+          <w:color w:val="000000"/>
+          <w:szCs w:val="24"/>
+        </w:rPr>
+      </w:pPr>
+      <w:r>
+        <w:rPr>
+          <w:rFonts w:asciiTheme="majorHAnsi" w:eastAsiaTheme="minorEastAsia" w:hAnsiTheme="majorHAnsi" w:cstheme="majorHAnsi"/>
+          <w:color w:val="000000"/>
+          <w:szCs w:val="24"/>
+        </w:rPr>
+        <w:t xml:space="preserve">Create a method stub for the </w:t>
+      </w:r>
+      <w:r>
+        <w:rPr>
+          <w:rFonts w:ascii="Courier New" w:eastAsiaTheme="minorEastAsia" w:hAnsi="Courier New" w:cs="Courier New"/>
+          <w:color w:val="000000"/>
+          <w:szCs w:val="24"/>
+        </w:rPr>
+        <w:t>get(id)</w:t>
+      </w:r>
+      <w:r>
+        <w:rPr>
+          <w:rFonts w:asciiTheme="majorHAnsi" w:eastAsiaTheme="minorEastAsia" w:hAnsiTheme="majorHAnsi" w:cstheme="majorHAnsi"/>
+          <w:color w:val="000000"/>
+          <w:szCs w:val="24"/>
+        </w:rPr>
+        <w:t xml:space="preserve"> method for now. Additional methods will be added later</w:t>
+      </w:r>
     </w:p>
     <w:p>
       <w:pPr>
@@ -2493,7 +3116,13 @@
       <w:rPr>
         <w:rFonts w:asciiTheme="majorHAnsi" w:hAnsiTheme="majorHAnsi" w:cstheme="majorHAnsi"/>
       </w:rPr>
-      <w:t xml:space="preserve"> – CS-220</w:t>
+      <w:t xml:space="preserve"> – CS-</w:t>
+    </w:r>
+    <w:r>
+      <w:rPr>
+        <w:rFonts w:asciiTheme="majorHAnsi" w:hAnsiTheme="majorHAnsi" w:cstheme="majorHAnsi"/>
+      </w:rPr>
+      <w:t>413</w:t>
     </w:r>
     <w:r>
       <w:rPr>
@@ -2505,7 +3134,19 @@
       <w:rPr>
         <w:rFonts w:asciiTheme="majorHAnsi" w:hAnsiTheme="majorHAnsi" w:cstheme="majorHAnsi"/>
       </w:rPr>
-      <w:t xml:space="preserve"> (Data Structures and Abstractions with Java ™)</w:t>
+      <w:t xml:space="preserve"> (</w:t>
+    </w:r>
+    <w:r>
+      <w:rPr>
+        <w:rFonts w:asciiTheme="majorHAnsi" w:hAnsiTheme="majorHAnsi" w:cstheme="majorHAnsi"/>
+      </w:rPr>
+      <w:t>Software Development</w:t>
+    </w:r>
+    <w:r>
+      <w:rPr>
+        <w:rFonts w:asciiTheme="majorHAnsi" w:hAnsiTheme="majorHAnsi" w:cstheme="majorHAnsi"/>
+      </w:rPr>
+      <w:t>)</w:t>
     </w:r>
   </w:p>
   <w:p>
@@ -2555,7 +3196,19 @@
       <w:rPr>
         <w:sz w:val="20"/>
       </w:rPr>
-      <w:t>Feb 19, 2024</w:t>
+      <w:t xml:space="preserve">Feb </w:t>
+    </w:r>
+    <w:r>
+      <w:rPr>
+        <w:sz w:val="20"/>
+      </w:rPr>
+      <w:t>26</w:t>
+    </w:r>
+    <w:r>
+      <w:rPr>
+        <w:sz w:val="20"/>
+      </w:rPr>
+      <w:t>, 2024</w:t>
     </w:r>
   </w:p>
 </w:hdr>
@@ -2857,17 +3510,17 @@
   <w:abstractNum w:abstractNumId="3" w15:restartNumberingAfterBreak="0">
     <w:nsid w:val="09651C9E"/>
     <w:multiLevelType w:val="hybridMultilevel"/>
-    <w:tmpl w:val="801418E2"/>
-    <w:lvl w:ilvl="0" w:tplc="5F0E07E0">
-      <w:start w:val="1"/>
-      <w:numFmt w:val="lowerLetter"/>
+    <w:tmpl w:val="3698E258"/>
+    <w:lvl w:ilvl="0" w:tplc="F93AACD4">
+      <w:start w:val="1"/>
+      <w:numFmt w:val="lowerRoman"/>
       <w:lvlText w:val="(%1)"/>
       <w:lvlJc w:val="left"/>
       <w:pPr>
         <w:ind w:left="1080" w:hanging="360"/>
       </w:pPr>
       <w:rPr>
-        <w:rFonts w:hint="default"/>
+        <w:rFonts w:asciiTheme="majorHAnsi" w:eastAsiaTheme="minorEastAsia" w:hAnsiTheme="majorHAnsi" w:cstheme="majorHAnsi"/>
       </w:rPr>
     </w:lvl>
     <w:lvl w:ilvl="1" w:tplc="04090019" w:tentative="1">
@@ -2944,6 +3597,95 @@
     </w:lvl>
   </w:abstractNum>
   <w:abstractNum w:abstractNumId="4" w15:restartNumberingAfterBreak="0">
+    <w:nsid w:val="0C9A2B6D"/>
+    <w:multiLevelType w:val="hybridMultilevel"/>
+    <w:tmpl w:val="19B22394"/>
+    <w:lvl w:ilvl="0" w:tplc="CDB2CDF0">
+      <w:start w:val="1"/>
+      <w:numFmt w:val="lowerLetter"/>
+      <w:lvlText w:val="(%1)"/>
+      <w:lvlJc w:val="left"/>
+      <w:pPr>
+        <w:ind w:left="720" w:hanging="360"/>
+      </w:pPr>
+      <w:rPr>
+        <w:rFonts w:hint="default"/>
+      </w:rPr>
+    </w:lvl>
+    <w:lvl w:ilvl="1" w:tplc="04090019" w:tentative="1">
+      <w:start w:val="1"/>
+      <w:numFmt w:val="lowerLetter"/>
+      <w:lvlText w:val="%2."/>
+      <w:lvlJc w:val="left"/>
+      <w:pPr>
+        <w:ind w:left="1440" w:hanging="360"/>
+      </w:pPr>
+    </w:lvl>
+    <w:lvl w:ilvl="2" w:tplc="0409001B" w:tentative="1">
+      <w:start w:val="1"/>
+      <w:numFmt w:val="lowerRoman"/>
+      <w:lvlText w:val="%3."/>
+      <w:lvlJc w:val="right"/>
+      <w:pPr>
+        <w:ind w:left="2160" w:hanging="180"/>
+      </w:pPr>
+    </w:lvl>
+    <w:lvl w:ilvl="3" w:tplc="0409000F" w:tentative="1">
+      <w:start w:val="1"/>
+      <w:numFmt w:val="decimal"/>
+      <w:lvlText w:val="%4."/>
+      <w:lvlJc w:val="left"/>
+      <w:pPr>
+        <w:ind w:left="2880" w:hanging="360"/>
+      </w:pPr>
+    </w:lvl>
+    <w:lvl w:ilvl="4" w:tplc="04090019" w:tentative="1">
+      <w:start w:val="1"/>
+      <w:numFmt w:val="lowerLetter"/>
+      <w:lvlText w:val="%5."/>
+      <w:lvlJc w:val="left"/>
+      <w:pPr>
+        <w:ind w:left="3600" w:hanging="360"/>
+      </w:pPr>
+    </w:lvl>
+    <w:lvl w:ilvl="5" w:tplc="0409001B" w:tentative="1">
+      <w:start w:val="1"/>
+      <w:numFmt w:val="lowerRoman"/>
+      <w:lvlText w:val="%6."/>
+      <w:lvlJc w:val="right"/>
+      <w:pPr>
+        <w:ind w:left="4320" w:hanging="180"/>
+      </w:pPr>
+    </w:lvl>
+    <w:lvl w:ilvl="6" w:tplc="0409000F" w:tentative="1">
+      <w:start w:val="1"/>
+      <w:numFmt w:val="decimal"/>
+      <w:lvlText w:val="%7."/>
+      <w:lvlJc w:val="left"/>
+      <w:pPr>
+        <w:ind w:left="5040" w:hanging="360"/>
+      </w:pPr>
+    </w:lvl>
+    <w:lvl w:ilvl="7" w:tplc="04090019" w:tentative="1">
+      <w:start w:val="1"/>
+      <w:numFmt w:val="lowerLetter"/>
+      <w:lvlText w:val="%8."/>
+      <w:lvlJc w:val="left"/>
+      <w:pPr>
+        <w:ind w:left="5760" w:hanging="360"/>
+      </w:pPr>
+    </w:lvl>
+    <w:lvl w:ilvl="8" w:tplc="0409001B" w:tentative="1">
+      <w:start w:val="1"/>
+      <w:numFmt w:val="lowerRoman"/>
+      <w:lvlText w:val="%9."/>
+      <w:lvlJc w:val="right"/>
+      <w:pPr>
+        <w:ind w:left="6480" w:hanging="180"/>
+      </w:pPr>
+    </w:lvl>
+  </w:abstractNum>
+  <w:abstractNum w:abstractNumId="5" w15:restartNumberingAfterBreak="0">
     <w:nsid w:val="0CDF7970"/>
     <w:multiLevelType w:val="hybridMultilevel"/>
     <w:tmpl w:val="8F041BFE"/>
@@ -3032,7 +3774,7 @@
       </w:pPr>
     </w:lvl>
   </w:abstractNum>
-  <w:abstractNum w:abstractNumId="5" w15:restartNumberingAfterBreak="0">
+  <w:abstractNum w:abstractNumId="6" w15:restartNumberingAfterBreak="0">
     <w:nsid w:val="0CFD6E7F"/>
     <w:multiLevelType w:val="hybridMultilevel"/>
     <w:tmpl w:val="F82438CE"/>
@@ -3121,7 +3863,7 @@
       </w:pPr>
     </w:lvl>
   </w:abstractNum>
-  <w:abstractNum w:abstractNumId="6" w15:restartNumberingAfterBreak="0">
+  <w:abstractNum w:abstractNumId="7" w15:restartNumberingAfterBreak="0">
     <w:nsid w:val="0D9B2E9D"/>
     <w:multiLevelType w:val="hybridMultilevel"/>
     <w:tmpl w:val="288C0EF2"/>
@@ -3211,7 +3953,7 @@
       </w:pPr>
     </w:lvl>
   </w:abstractNum>
-  <w:abstractNum w:abstractNumId="7" w15:restartNumberingAfterBreak="0">
+  <w:abstractNum w:abstractNumId="8" w15:restartNumberingAfterBreak="0">
     <w:nsid w:val="10F130F1"/>
     <w:multiLevelType w:val="hybridMultilevel"/>
     <w:tmpl w:val="7952AFA0"/>
@@ -3300,7 +4042,7 @@
       </w:pPr>
     </w:lvl>
   </w:abstractNum>
-  <w:abstractNum w:abstractNumId="8" w15:restartNumberingAfterBreak="0">
+  <w:abstractNum w:abstractNumId="9" w15:restartNumberingAfterBreak="0">
     <w:nsid w:val="11813BE4"/>
     <w:multiLevelType w:val="hybridMultilevel"/>
     <w:tmpl w:val="A56A69BA"/>
@@ -3413,7 +4155,7 @@
       </w:rPr>
     </w:lvl>
   </w:abstractNum>
-  <w:abstractNum w:abstractNumId="9" w15:restartNumberingAfterBreak="0">
+  <w:abstractNum w:abstractNumId="10" w15:restartNumberingAfterBreak="0">
     <w:nsid w:val="157D7F20"/>
     <w:multiLevelType w:val="hybridMultilevel"/>
     <w:tmpl w:val="689ECEDC"/>
@@ -3502,20 +4244,20 @@
       </w:pPr>
     </w:lvl>
   </w:abstractNum>
-  <w:abstractNum w:abstractNumId="10" w15:restartNumberingAfterBreak="0">
+  <w:abstractNum w:abstractNumId="11" w15:restartNumberingAfterBreak="0">
     <w:nsid w:val="16D65502"/>
     <w:multiLevelType w:val="hybridMultilevel"/>
-    <w:tmpl w:val="7BF6EAD6"/>
-    <w:lvl w:ilvl="0" w:tplc="3EAA8A8A">
-      <w:start w:val="1"/>
-      <w:numFmt w:val="lowerLetter"/>
+    <w:tmpl w:val="D6E49EF6"/>
+    <w:lvl w:ilvl="0" w:tplc="C7F8305E">
+      <w:start w:val="1"/>
+      <w:numFmt w:val="lowerRoman"/>
       <w:lvlText w:val="(%1)"/>
       <w:lvlJc w:val="left"/>
       <w:pPr>
-        <w:ind w:left="720" w:hanging="360"/>
-      </w:pPr>
-      <w:rPr>
-        <w:rFonts w:hint="default"/>
+        <w:ind w:left="1080" w:hanging="360"/>
+      </w:pPr>
+      <w:rPr>
+        <w:rFonts w:asciiTheme="majorHAnsi" w:eastAsiaTheme="minorEastAsia" w:hAnsiTheme="majorHAnsi" w:cstheme="majorHAnsi"/>
       </w:rPr>
     </w:lvl>
     <w:lvl w:ilvl="1" w:tplc="04090019" w:tentative="1">
@@ -3524,7 +4266,7 @@
       <w:lvlText w:val="%2."/>
       <w:lvlJc w:val="left"/>
       <w:pPr>
-        <w:ind w:left="1440" w:hanging="360"/>
+        <w:ind w:left="1800" w:hanging="360"/>
       </w:pPr>
     </w:lvl>
     <w:lvl w:ilvl="2" w:tplc="0409001B" w:tentative="1">
@@ -3533,7 +4275,7 @@
       <w:lvlText w:val="%3."/>
       <w:lvlJc w:val="right"/>
       <w:pPr>
-        <w:ind w:left="2160" w:hanging="180"/>
+        <w:ind w:left="2520" w:hanging="180"/>
       </w:pPr>
     </w:lvl>
     <w:lvl w:ilvl="3" w:tplc="0409000F" w:tentative="1">
@@ -3542,7 +4284,7 @@
       <w:lvlText w:val="%4."/>
       <w:lvlJc w:val="left"/>
       <w:pPr>
-        <w:ind w:left="2880" w:hanging="360"/>
+        <w:ind w:left="3240" w:hanging="360"/>
       </w:pPr>
     </w:lvl>
     <w:lvl w:ilvl="4" w:tplc="04090019" w:tentative="1">
@@ -3551,7 +4293,7 @@
       <w:lvlText w:val="%5."/>
       <w:lvlJc w:val="left"/>
       <w:pPr>
-        <w:ind w:left="3600" w:hanging="360"/>
+        <w:ind w:left="3960" w:hanging="360"/>
       </w:pPr>
     </w:lvl>
     <w:lvl w:ilvl="5" w:tplc="0409001B" w:tentative="1">
@@ -3560,7 +4302,7 @@
       <w:lvlText w:val="%6."/>
       <w:lvlJc w:val="right"/>
       <w:pPr>
-        <w:ind w:left="4320" w:hanging="180"/>
+        <w:ind w:left="4680" w:hanging="180"/>
       </w:pPr>
     </w:lvl>
     <w:lvl w:ilvl="6" w:tplc="0409000F" w:tentative="1">
@@ -3569,7 +4311,7 @@
       <w:lvlText w:val="%7."/>
       <w:lvlJc w:val="left"/>
       <w:pPr>
-        <w:ind w:left="5040" w:hanging="360"/>
+        <w:ind w:left="5400" w:hanging="360"/>
       </w:pPr>
     </w:lvl>
     <w:lvl w:ilvl="7" w:tplc="04090019" w:tentative="1">
@@ -3578,7 +4320,7 @@
       <w:lvlText w:val="%8."/>
       <w:lvlJc w:val="left"/>
       <w:pPr>
-        <w:ind w:left="5760" w:hanging="360"/>
+        <w:ind w:left="6120" w:hanging="360"/>
       </w:pPr>
     </w:lvl>
     <w:lvl w:ilvl="8" w:tplc="0409001B" w:tentative="1">
@@ -3587,11 +4329,11 @@
       <w:lvlText w:val="%9."/>
       <w:lvlJc w:val="right"/>
       <w:pPr>
-        <w:ind w:left="6480" w:hanging="180"/>
+        <w:ind w:left="6840" w:hanging="180"/>
       </w:pPr>
     </w:lvl>
   </w:abstractNum>
-  <w:abstractNum w:abstractNumId="11" w15:restartNumberingAfterBreak="0">
+  <w:abstractNum w:abstractNumId="12" w15:restartNumberingAfterBreak="0">
     <w:nsid w:val="17973B36"/>
     <w:multiLevelType w:val="hybridMultilevel"/>
     <w:tmpl w:val="73BA0C86"/>
@@ -3704,7 +4446,7 @@
       </w:rPr>
     </w:lvl>
   </w:abstractNum>
-  <w:abstractNum w:abstractNumId="12" w15:restartNumberingAfterBreak="0">
+  <w:abstractNum w:abstractNumId="13" w15:restartNumberingAfterBreak="0">
     <w:nsid w:val="179D2814"/>
     <w:multiLevelType w:val="hybridMultilevel"/>
     <w:tmpl w:val="607AAFA8"/>
@@ -3794,7 +4536,7 @@
       </w:pPr>
     </w:lvl>
   </w:abstractNum>
-  <w:abstractNum w:abstractNumId="13" w15:restartNumberingAfterBreak="0">
+  <w:abstractNum w:abstractNumId="14" w15:restartNumberingAfterBreak="0">
     <w:nsid w:val="1B4137B7"/>
     <w:multiLevelType w:val="hybridMultilevel"/>
     <w:tmpl w:val="40D6C93C"/>
@@ -3907,20 +4649,20 @@
       </w:rPr>
     </w:lvl>
   </w:abstractNum>
-  <w:abstractNum w:abstractNumId="14" w15:restartNumberingAfterBreak="0">
+  <w:abstractNum w:abstractNumId="15" w15:restartNumberingAfterBreak="0">
     <w:nsid w:val="1CA0596B"/>
     <w:multiLevelType w:val="hybridMultilevel"/>
-    <w:tmpl w:val="6F3A785C"/>
-    <w:lvl w:ilvl="0" w:tplc="1100B08C">
-      <w:start w:val="1"/>
-      <w:numFmt w:val="lowerRoman"/>
+    <w:tmpl w:val="31B67FC8"/>
+    <w:lvl w:ilvl="0" w:tplc="99D03166">
+      <w:start w:val="1"/>
+      <w:numFmt w:val="lowerLetter"/>
       <w:lvlText w:val="(%1)"/>
       <w:lvlJc w:val="left"/>
       <w:pPr>
         <w:ind w:left="1080" w:hanging="720"/>
       </w:pPr>
       <w:rPr>
-        <w:rFonts w:hint="default"/>
+        <w:rFonts w:asciiTheme="majorHAnsi" w:eastAsiaTheme="minorEastAsia" w:hAnsiTheme="majorHAnsi" w:cstheme="majorHAnsi"/>
       </w:rPr>
     </w:lvl>
     <w:lvl w:ilvl="1" w:tplc="04090019" w:tentative="1">
@@ -3996,7 +4738,7 @@
       </w:pPr>
     </w:lvl>
   </w:abstractNum>
-  <w:abstractNum w:abstractNumId="15" w15:restartNumberingAfterBreak="0">
+  <w:abstractNum w:abstractNumId="16" w15:restartNumberingAfterBreak="0">
     <w:nsid w:val="1CDF43B6"/>
     <w:multiLevelType w:val="hybridMultilevel"/>
     <w:tmpl w:val="8190D29E"/>
@@ -4109,7 +4851,7 @@
       </w:rPr>
     </w:lvl>
   </w:abstractNum>
-  <w:abstractNum w:abstractNumId="16" w15:restartNumberingAfterBreak="0">
+  <w:abstractNum w:abstractNumId="17" w15:restartNumberingAfterBreak="0">
     <w:nsid w:val="20CA22B8"/>
     <w:multiLevelType w:val="hybridMultilevel"/>
     <w:tmpl w:val="979E2796"/>
@@ -4198,7 +4940,7 @@
       </w:pPr>
     </w:lvl>
   </w:abstractNum>
-  <w:abstractNum w:abstractNumId="17" w15:restartNumberingAfterBreak="0">
+  <w:abstractNum w:abstractNumId="18" w15:restartNumberingAfterBreak="0">
     <w:nsid w:val="219C2298"/>
     <w:multiLevelType w:val="hybridMultilevel"/>
     <w:tmpl w:val="9CC83EAA"/>
@@ -4287,7 +5029,7 @@
       </w:pPr>
     </w:lvl>
   </w:abstractNum>
-  <w:abstractNum w:abstractNumId="18" w15:restartNumberingAfterBreak="0">
+  <w:abstractNum w:abstractNumId="19" w15:restartNumberingAfterBreak="0">
     <w:nsid w:val="21F57156"/>
     <w:multiLevelType w:val="hybridMultilevel"/>
     <w:tmpl w:val="63DC46BE"/>
@@ -4400,7 +5142,7 @@
       </w:rPr>
     </w:lvl>
   </w:abstractNum>
-  <w:abstractNum w:abstractNumId="19" w15:restartNumberingAfterBreak="0">
+  <w:abstractNum w:abstractNumId="20" w15:restartNumberingAfterBreak="0">
     <w:nsid w:val="27EC3FC9"/>
     <w:multiLevelType w:val="hybridMultilevel"/>
     <w:tmpl w:val="779E4C54"/>
@@ -4490,7 +5232,7 @@
       </w:pPr>
     </w:lvl>
   </w:abstractNum>
-  <w:abstractNum w:abstractNumId="20" w15:restartNumberingAfterBreak="0">
+  <w:abstractNum w:abstractNumId="21" w15:restartNumberingAfterBreak="0">
     <w:nsid w:val="2A636247"/>
     <w:multiLevelType w:val="hybridMultilevel"/>
     <w:tmpl w:val="DEBC76AC"/>
@@ -4579,7 +5321,7 @@
       </w:pPr>
     </w:lvl>
   </w:abstractNum>
-  <w:abstractNum w:abstractNumId="21" w15:restartNumberingAfterBreak="0">
+  <w:abstractNum w:abstractNumId="22" w15:restartNumberingAfterBreak="0">
     <w:nsid w:val="2B675A0D"/>
     <w:multiLevelType w:val="hybridMultilevel"/>
     <w:tmpl w:val="39FCC372"/>
@@ -4668,7 +5410,7 @@
       </w:pPr>
     </w:lvl>
   </w:abstractNum>
-  <w:abstractNum w:abstractNumId="22" w15:restartNumberingAfterBreak="0">
+  <w:abstractNum w:abstractNumId="23" w15:restartNumberingAfterBreak="0">
     <w:nsid w:val="2FBB5F76"/>
     <w:multiLevelType w:val="hybridMultilevel"/>
     <w:tmpl w:val="9B14BE40"/>
@@ -4757,20 +5499,20 @@
       </w:pPr>
     </w:lvl>
   </w:abstractNum>
-  <w:abstractNum w:abstractNumId="23" w15:restartNumberingAfterBreak="0">
+  <w:abstractNum w:abstractNumId="24" w15:restartNumberingAfterBreak="0">
     <w:nsid w:val="332C5A38"/>
     <w:multiLevelType w:val="hybridMultilevel"/>
-    <w:tmpl w:val="69B0DF2C"/>
-    <w:lvl w:ilvl="0" w:tplc="518A797E">
-      <w:start w:val="1"/>
-      <w:numFmt w:val="lowerRoman"/>
+    <w:tmpl w:val="410E169A"/>
+    <w:lvl w:ilvl="0" w:tplc="7CEA82AA">
+      <w:start w:val="1"/>
+      <w:numFmt w:val="lowerLetter"/>
       <w:lvlText w:val="(%1)"/>
       <w:lvlJc w:val="left"/>
       <w:pPr>
         <w:ind w:left="1080" w:hanging="720"/>
       </w:pPr>
       <w:rPr>
-        <w:rFonts w:hint="default"/>
+        <w:rFonts w:asciiTheme="majorHAnsi" w:eastAsiaTheme="minorEastAsia" w:hAnsiTheme="majorHAnsi" w:cstheme="majorHAnsi"/>
       </w:rPr>
     </w:lvl>
     <w:lvl w:ilvl="1" w:tplc="04090019" w:tentative="1">
@@ -4846,7 +5588,7 @@
       </w:pPr>
     </w:lvl>
   </w:abstractNum>
-  <w:abstractNum w:abstractNumId="24" w15:restartNumberingAfterBreak="0">
+  <w:abstractNum w:abstractNumId="25" w15:restartNumberingAfterBreak="0">
     <w:nsid w:val="34486FFE"/>
     <w:multiLevelType w:val="hybridMultilevel"/>
     <w:tmpl w:val="E4FC124E"/>
@@ -4935,7 +5677,7 @@
       </w:pPr>
     </w:lvl>
   </w:abstractNum>
-  <w:abstractNum w:abstractNumId="25" w15:restartNumberingAfterBreak="0">
+  <w:abstractNum w:abstractNumId="26" w15:restartNumberingAfterBreak="0">
     <w:nsid w:val="34F84354"/>
     <w:multiLevelType w:val="hybridMultilevel"/>
     <w:tmpl w:val="5C5A8236"/>
@@ -5024,20 +5766,20 @@
       </w:pPr>
     </w:lvl>
   </w:abstractNum>
-  <w:abstractNum w:abstractNumId="26" w15:restartNumberingAfterBreak="0">
+  <w:abstractNum w:abstractNumId="27" w15:restartNumberingAfterBreak="0">
     <w:nsid w:val="35A3724B"/>
     <w:multiLevelType w:val="hybridMultilevel"/>
-    <w:tmpl w:val="F7869B32"/>
-    <w:lvl w:ilvl="0" w:tplc="BCB601BC">
-      <w:start w:val="1"/>
-      <w:numFmt w:val="lowerRoman"/>
+    <w:tmpl w:val="4AC000D6"/>
+    <w:lvl w:ilvl="0" w:tplc="68AC2D7A">
+      <w:start w:val="1"/>
+      <w:numFmt w:val="lowerLetter"/>
       <w:lvlText w:val="(%1)"/>
       <w:lvlJc w:val="left"/>
       <w:pPr>
         <w:ind w:left="1080" w:hanging="720"/>
       </w:pPr>
       <w:rPr>
-        <w:rFonts w:hint="default"/>
+        <w:rFonts w:asciiTheme="majorHAnsi" w:eastAsiaTheme="minorEastAsia" w:hAnsiTheme="majorHAnsi" w:cstheme="majorHAnsi"/>
       </w:rPr>
     </w:lvl>
     <w:lvl w:ilvl="1" w:tplc="04090019" w:tentative="1">
@@ -5113,7 +5855,7 @@
       </w:pPr>
     </w:lvl>
   </w:abstractNum>
-  <w:abstractNum w:abstractNumId="27" w15:restartNumberingAfterBreak="0">
+  <w:abstractNum w:abstractNumId="28" w15:restartNumberingAfterBreak="0">
     <w:nsid w:val="36A87943"/>
     <w:multiLevelType w:val="hybridMultilevel"/>
     <w:tmpl w:val="634016B4"/>
@@ -5202,20 +5944,20 @@
       </w:pPr>
     </w:lvl>
   </w:abstractNum>
-  <w:abstractNum w:abstractNumId="28" w15:restartNumberingAfterBreak="0">
+  <w:abstractNum w:abstractNumId="29" w15:restartNumberingAfterBreak="0">
     <w:nsid w:val="399E2A50"/>
     <w:multiLevelType w:val="hybridMultilevel"/>
-    <w:tmpl w:val="1ED2B574"/>
-    <w:lvl w:ilvl="0" w:tplc="E68ADE84">
-      <w:start w:val="1"/>
-      <w:numFmt w:val="lowerLetter"/>
+    <w:tmpl w:val="F9BC3CF2"/>
+    <w:lvl w:ilvl="0" w:tplc="A3F44B70">
+      <w:start w:val="1"/>
+      <w:numFmt w:val="lowerRoman"/>
       <w:lvlText w:val="(%1)"/>
       <w:lvlJc w:val="left"/>
       <w:pPr>
         <w:ind w:left="1440" w:hanging="360"/>
       </w:pPr>
       <w:rPr>
-        <w:rFonts w:hint="default"/>
+        <w:rFonts w:asciiTheme="majorHAnsi" w:eastAsiaTheme="minorEastAsia" w:hAnsiTheme="majorHAnsi" w:cstheme="majorHAnsi"/>
       </w:rPr>
     </w:lvl>
     <w:lvl w:ilvl="1" w:tplc="04090019" w:tentative="1">
@@ -5291,7 +6033,7 @@
       </w:pPr>
     </w:lvl>
   </w:abstractNum>
-  <w:abstractNum w:abstractNumId="29" w15:restartNumberingAfterBreak="0">
+  <w:abstractNum w:abstractNumId="30" w15:restartNumberingAfterBreak="0">
     <w:nsid w:val="3B904F92"/>
     <w:multiLevelType w:val="hybridMultilevel"/>
     <w:tmpl w:val="55284052"/>
@@ -5380,7 +6122,7 @@
       </w:pPr>
     </w:lvl>
   </w:abstractNum>
-  <w:abstractNum w:abstractNumId="30" w15:restartNumberingAfterBreak="0">
+  <w:abstractNum w:abstractNumId="31" w15:restartNumberingAfterBreak="0">
     <w:nsid w:val="3BCD5578"/>
     <w:multiLevelType w:val="hybridMultilevel"/>
     <w:tmpl w:val="5C5A8236"/>
@@ -5469,7 +6211,7 @@
       </w:pPr>
     </w:lvl>
   </w:abstractNum>
-  <w:abstractNum w:abstractNumId="31" w15:restartNumberingAfterBreak="0">
+  <w:abstractNum w:abstractNumId="32" w15:restartNumberingAfterBreak="0">
     <w:nsid w:val="3F432741"/>
     <w:multiLevelType w:val="hybridMultilevel"/>
     <w:tmpl w:val="09E04DA2"/>
@@ -5582,7 +6324,7 @@
       </w:rPr>
     </w:lvl>
   </w:abstractNum>
-  <w:abstractNum w:abstractNumId="32" w15:restartNumberingAfterBreak="0">
+  <w:abstractNum w:abstractNumId="33" w15:restartNumberingAfterBreak="0">
     <w:nsid w:val="45A22B27"/>
     <w:multiLevelType w:val="hybridMultilevel"/>
     <w:tmpl w:val="F40E6CAC"/>
@@ -5671,7 +6413,7 @@
       </w:pPr>
     </w:lvl>
   </w:abstractNum>
-  <w:abstractNum w:abstractNumId="33" w15:restartNumberingAfterBreak="0">
+  <w:abstractNum w:abstractNumId="34" w15:restartNumberingAfterBreak="0">
     <w:nsid w:val="4611313A"/>
     <w:multiLevelType w:val="hybridMultilevel"/>
     <w:tmpl w:val="70B2FC58"/>
@@ -5760,7 +6502,7 @@
       </w:pPr>
     </w:lvl>
   </w:abstractNum>
-  <w:abstractNum w:abstractNumId="34" w15:restartNumberingAfterBreak="0">
+  <w:abstractNum w:abstractNumId="35" w15:restartNumberingAfterBreak="0">
     <w:nsid w:val="480C4741"/>
     <w:multiLevelType w:val="hybridMultilevel"/>
     <w:tmpl w:val="5F78DEB8"/>
@@ -5849,7 +6591,7 @@
       </w:pPr>
     </w:lvl>
   </w:abstractNum>
-  <w:abstractNum w:abstractNumId="35" w15:restartNumberingAfterBreak="0">
+  <w:abstractNum w:abstractNumId="36" w15:restartNumberingAfterBreak="0">
     <w:nsid w:val="4EC2205B"/>
     <w:multiLevelType w:val="hybridMultilevel"/>
     <w:tmpl w:val="DF36A4A2"/>
@@ -5962,7 +6704,7 @@
       </w:rPr>
     </w:lvl>
   </w:abstractNum>
-  <w:abstractNum w:abstractNumId="36" w15:restartNumberingAfterBreak="0">
+  <w:abstractNum w:abstractNumId="37" w15:restartNumberingAfterBreak="0">
     <w:nsid w:val="5136539B"/>
     <w:multiLevelType w:val="hybridMultilevel"/>
     <w:tmpl w:val="BC34A98E"/>
@@ -6051,20 +6793,20 @@
       </w:pPr>
     </w:lvl>
   </w:abstractNum>
-  <w:abstractNum w:abstractNumId="37" w15:restartNumberingAfterBreak="0">
+  <w:abstractNum w:abstractNumId="38" w15:restartNumberingAfterBreak="0">
     <w:nsid w:val="56720A3D"/>
     <w:multiLevelType w:val="hybridMultilevel"/>
-    <w:tmpl w:val="7A966596"/>
-    <w:lvl w:ilvl="0" w:tplc="C248DD90">
-      <w:start w:val="1"/>
-      <w:numFmt w:val="lowerRoman"/>
+    <w:tmpl w:val="3D88DAF0"/>
+    <w:lvl w:ilvl="0" w:tplc="B57CEC8C">
+      <w:start w:val="1"/>
+      <w:numFmt w:val="lowerLetter"/>
       <w:lvlText w:val="(%1)"/>
       <w:lvlJc w:val="left"/>
       <w:pPr>
         <w:ind w:left="1080" w:hanging="720"/>
       </w:pPr>
       <w:rPr>
-        <w:rFonts w:hint="default"/>
+        <w:rFonts w:asciiTheme="majorHAnsi" w:eastAsiaTheme="minorEastAsia" w:hAnsiTheme="majorHAnsi" w:cstheme="majorHAnsi"/>
       </w:rPr>
     </w:lvl>
     <w:lvl w:ilvl="1" w:tplc="04090019" w:tentative="1">
@@ -6140,7 +6882,7 @@
       </w:pPr>
     </w:lvl>
   </w:abstractNum>
-  <w:abstractNum w:abstractNumId="38" w15:restartNumberingAfterBreak="0">
+  <w:abstractNum w:abstractNumId="39" w15:restartNumberingAfterBreak="0">
     <w:nsid w:val="571924FB"/>
     <w:multiLevelType w:val="hybridMultilevel"/>
     <w:tmpl w:val="784C8178"/>
@@ -6229,7 +6971,7 @@
       </w:pPr>
     </w:lvl>
   </w:abstractNum>
-  <w:abstractNum w:abstractNumId="39" w15:restartNumberingAfterBreak="0">
+  <w:abstractNum w:abstractNumId="40" w15:restartNumberingAfterBreak="0">
     <w:nsid w:val="5A484814"/>
     <w:multiLevelType w:val="hybridMultilevel"/>
     <w:tmpl w:val="E3B4007C"/>
@@ -6318,7 +7060,7 @@
       </w:pPr>
     </w:lvl>
   </w:abstractNum>
-  <w:abstractNum w:abstractNumId="40" w15:restartNumberingAfterBreak="0">
+  <w:abstractNum w:abstractNumId="41" w15:restartNumberingAfterBreak="0">
     <w:nsid w:val="5E135B03"/>
     <w:multiLevelType w:val="hybridMultilevel"/>
     <w:tmpl w:val="295C05AA"/>
@@ -6407,7 +7149,7 @@
       </w:pPr>
     </w:lvl>
   </w:abstractNum>
-  <w:abstractNum w:abstractNumId="41" w15:restartNumberingAfterBreak="0">
+  <w:abstractNum w:abstractNumId="42" w15:restartNumberingAfterBreak="0">
     <w:nsid w:val="61472155"/>
     <w:multiLevelType w:val="hybridMultilevel"/>
     <w:tmpl w:val="3D382114"/>
@@ -6496,7 +7238,7 @@
       </w:pPr>
     </w:lvl>
   </w:abstractNum>
-  <w:abstractNum w:abstractNumId="42" w15:restartNumberingAfterBreak="0">
+  <w:abstractNum w:abstractNumId="43" w15:restartNumberingAfterBreak="0">
     <w:nsid w:val="62E53DC5"/>
     <w:multiLevelType w:val="hybridMultilevel"/>
     <w:tmpl w:val="D25C94C2"/>
@@ -6609,7 +7351,7 @@
       </w:rPr>
     </w:lvl>
   </w:abstractNum>
-  <w:abstractNum w:abstractNumId="43" w15:restartNumberingAfterBreak="0">
+  <w:abstractNum w:abstractNumId="44" w15:restartNumberingAfterBreak="0">
     <w:nsid w:val="65664541"/>
     <w:multiLevelType w:val="hybridMultilevel"/>
     <w:tmpl w:val="97C04D26"/>
@@ -6698,7 +7440,96 @@
       </w:pPr>
     </w:lvl>
   </w:abstractNum>
-  <w:abstractNum w:abstractNumId="44" w15:restartNumberingAfterBreak="0">
+  <w:abstractNum w:abstractNumId="45" w15:restartNumberingAfterBreak="0">
+    <w:nsid w:val="6B653E67"/>
+    <w:multiLevelType w:val="hybridMultilevel"/>
+    <w:tmpl w:val="EC32E016"/>
+    <w:lvl w:ilvl="0" w:tplc="0409000F">
+      <w:start w:val="1"/>
+      <w:numFmt w:val="decimal"/>
+      <w:lvlText w:val="%1."/>
+      <w:lvlJc w:val="left"/>
+      <w:pPr>
+        <w:ind w:left="720" w:hanging="360"/>
+      </w:pPr>
+      <w:rPr>
+        <w:rFonts w:hint="default"/>
+      </w:rPr>
+    </w:lvl>
+    <w:lvl w:ilvl="1" w:tplc="04090019" w:tentative="1">
+      <w:start w:val="1"/>
+      <w:numFmt w:val="lowerLetter"/>
+      <w:lvlText w:val="%2."/>
+      <w:lvlJc w:val="left"/>
+      <w:pPr>
+        <w:ind w:left="1440" w:hanging="360"/>
+      </w:pPr>
+    </w:lvl>
+    <w:lvl w:ilvl="2" w:tplc="0409001B" w:tentative="1">
+      <w:start w:val="1"/>
+      <w:numFmt w:val="lowerRoman"/>
+      <w:lvlText w:val="%3."/>
+      <w:lvlJc w:val="right"/>
+      <w:pPr>
+        <w:ind w:left="2160" w:hanging="180"/>
+      </w:pPr>
+    </w:lvl>
+    <w:lvl w:ilvl="3" w:tplc="0409000F" w:tentative="1">
+      <w:start w:val="1"/>
+      <w:numFmt w:val="decimal"/>
+      <w:lvlText w:val="%4."/>
+      <w:lvlJc w:val="left"/>
+      <w:pPr>
+        <w:ind w:left="2880" w:hanging="360"/>
+      </w:pPr>
+    </w:lvl>
+    <w:lvl w:ilvl="4" w:tplc="04090019" w:tentative="1">
+      <w:start w:val="1"/>
+      <w:numFmt w:val="lowerLetter"/>
+      <w:lvlText w:val="%5."/>
+      <w:lvlJc w:val="left"/>
+      <w:pPr>
+        <w:ind w:left="3600" w:hanging="360"/>
+      </w:pPr>
+    </w:lvl>
+    <w:lvl w:ilvl="5" w:tplc="0409001B" w:tentative="1">
+      <w:start w:val="1"/>
+      <w:numFmt w:val="lowerRoman"/>
+      <w:lvlText w:val="%6."/>
+      <w:lvlJc w:val="right"/>
+      <w:pPr>
+        <w:ind w:left="4320" w:hanging="180"/>
+      </w:pPr>
+    </w:lvl>
+    <w:lvl w:ilvl="6" w:tplc="0409000F" w:tentative="1">
+      <w:start w:val="1"/>
+      <w:numFmt w:val="decimal"/>
+      <w:lvlText w:val="%7."/>
+      <w:lvlJc w:val="left"/>
+      <w:pPr>
+        <w:ind w:left="5040" w:hanging="360"/>
+      </w:pPr>
+    </w:lvl>
+    <w:lvl w:ilvl="7" w:tplc="04090019" w:tentative="1">
+      <w:start w:val="1"/>
+      <w:numFmt w:val="lowerLetter"/>
+      <w:lvlText w:val="%8."/>
+      <w:lvlJc w:val="left"/>
+      <w:pPr>
+        <w:ind w:left="5760" w:hanging="360"/>
+      </w:pPr>
+    </w:lvl>
+    <w:lvl w:ilvl="8" w:tplc="0409001B" w:tentative="1">
+      <w:start w:val="1"/>
+      <w:numFmt w:val="lowerRoman"/>
+      <w:lvlText w:val="%9."/>
+      <w:lvlJc w:val="right"/>
+      <w:pPr>
+        <w:ind w:left="6480" w:hanging="180"/>
+      </w:pPr>
+    </w:lvl>
+  </w:abstractNum>
+  <w:abstractNum w:abstractNumId="46" w15:restartNumberingAfterBreak="0">
     <w:nsid w:val="6EEC2C5F"/>
     <w:multiLevelType w:val="hybridMultilevel"/>
     <w:tmpl w:val="34B0B540"/>
@@ -6811,7 +7642,7 @@
       </w:rPr>
     </w:lvl>
   </w:abstractNum>
-  <w:abstractNum w:abstractNumId="45" w15:restartNumberingAfterBreak="0">
+  <w:abstractNum w:abstractNumId="47" w15:restartNumberingAfterBreak="0">
     <w:nsid w:val="6F6716CD"/>
     <w:multiLevelType w:val="hybridMultilevel"/>
     <w:tmpl w:val="F0EC52CC"/>
@@ -6900,7 +7731,96 @@
       </w:pPr>
     </w:lvl>
   </w:abstractNum>
-  <w:abstractNum w:abstractNumId="46" w15:restartNumberingAfterBreak="0">
+  <w:abstractNum w:abstractNumId="48" w15:restartNumberingAfterBreak="0">
+    <w:nsid w:val="70036492"/>
+    <w:multiLevelType w:val="hybridMultilevel"/>
+    <w:tmpl w:val="B3F656D0"/>
+    <w:lvl w:ilvl="0" w:tplc="60703DC8">
+      <w:start w:val="1"/>
+      <w:numFmt w:val="lowerLetter"/>
+      <w:lvlText w:val="(%1)"/>
+      <w:lvlJc w:val="left"/>
+      <w:pPr>
+        <w:ind w:left="720" w:hanging="360"/>
+      </w:pPr>
+      <w:rPr>
+        <w:rFonts w:hint="default"/>
+      </w:rPr>
+    </w:lvl>
+    <w:lvl w:ilvl="1" w:tplc="04090019" w:tentative="1">
+      <w:start w:val="1"/>
+      <w:numFmt w:val="lowerLetter"/>
+      <w:lvlText w:val="%2."/>
+      <w:lvlJc w:val="left"/>
+      <w:pPr>
+        <w:ind w:left="1440" w:hanging="360"/>
+      </w:pPr>
+    </w:lvl>
+    <w:lvl w:ilvl="2" w:tplc="0409001B" w:tentative="1">
+      <w:start w:val="1"/>
+      <w:numFmt w:val="lowerRoman"/>
+      <w:lvlText w:val="%3."/>
+      <w:lvlJc w:val="right"/>
+      <w:pPr>
+        <w:ind w:left="2160" w:hanging="180"/>
+      </w:pPr>
+    </w:lvl>
+    <w:lvl w:ilvl="3" w:tplc="0409000F" w:tentative="1">
+      <w:start w:val="1"/>
+      <w:numFmt w:val="decimal"/>
+      <w:lvlText w:val="%4."/>
+      <w:lvlJc w:val="left"/>
+      <w:pPr>
+        <w:ind w:left="2880" w:hanging="360"/>
+      </w:pPr>
+    </w:lvl>
+    <w:lvl w:ilvl="4" w:tplc="04090019" w:tentative="1">
+      <w:start w:val="1"/>
+      <w:numFmt w:val="lowerLetter"/>
+      <w:lvlText w:val="%5."/>
+      <w:lvlJc w:val="left"/>
+      <w:pPr>
+        <w:ind w:left="3600" w:hanging="360"/>
+      </w:pPr>
+    </w:lvl>
+    <w:lvl w:ilvl="5" w:tplc="0409001B" w:tentative="1">
+      <w:start w:val="1"/>
+      <w:numFmt w:val="lowerRoman"/>
+      <w:lvlText w:val="%6."/>
+      <w:lvlJc w:val="right"/>
+      <w:pPr>
+        <w:ind w:left="4320" w:hanging="180"/>
+      </w:pPr>
+    </w:lvl>
+    <w:lvl w:ilvl="6" w:tplc="0409000F" w:tentative="1">
+      <w:start w:val="1"/>
+      <w:numFmt w:val="decimal"/>
+      <w:lvlText w:val="%7."/>
+      <w:lvlJc w:val="left"/>
+      <w:pPr>
+        <w:ind w:left="5040" w:hanging="360"/>
+      </w:pPr>
+    </w:lvl>
+    <w:lvl w:ilvl="7" w:tplc="04090019" w:tentative="1">
+      <w:start w:val="1"/>
+      <w:numFmt w:val="lowerLetter"/>
+      <w:lvlText w:val="%8."/>
+      <w:lvlJc w:val="left"/>
+      <w:pPr>
+        <w:ind w:left="5760" w:hanging="360"/>
+      </w:pPr>
+    </w:lvl>
+    <w:lvl w:ilvl="8" w:tplc="0409001B" w:tentative="1">
+      <w:start w:val="1"/>
+      <w:numFmt w:val="lowerRoman"/>
+      <w:lvlText w:val="%9."/>
+      <w:lvlJc w:val="right"/>
+      <w:pPr>
+        <w:ind w:left="6480" w:hanging="180"/>
+      </w:pPr>
+    </w:lvl>
+  </w:abstractNum>
+  <w:abstractNum w:abstractNumId="49" w15:restartNumberingAfterBreak="0">
     <w:nsid w:val="70EA23E7"/>
     <w:multiLevelType w:val="hybridMultilevel"/>
     <w:tmpl w:val="5F44072C"/>
@@ -6989,7 +7909,7 @@
       </w:pPr>
     </w:lvl>
   </w:abstractNum>
-  <w:abstractNum w:abstractNumId="47" w15:restartNumberingAfterBreak="0">
+  <w:abstractNum w:abstractNumId="50" w15:restartNumberingAfterBreak="0">
     <w:nsid w:val="75A10093"/>
     <w:multiLevelType w:val="hybridMultilevel"/>
     <w:tmpl w:val="2CB4484C"/>
@@ -7078,7 +7998,7 @@
       </w:pPr>
     </w:lvl>
   </w:abstractNum>
-  <w:abstractNum w:abstractNumId="48" w15:restartNumberingAfterBreak="0">
+  <w:abstractNum w:abstractNumId="51" w15:restartNumberingAfterBreak="0">
     <w:nsid w:val="766D7D6C"/>
     <w:multiLevelType w:val="hybridMultilevel"/>
     <w:tmpl w:val="E5EE961C"/>
@@ -7167,7 +8087,96 @@
       </w:pPr>
     </w:lvl>
   </w:abstractNum>
-  <w:abstractNum w:abstractNumId="49" w15:restartNumberingAfterBreak="0">
+  <w:abstractNum w:abstractNumId="52" w15:restartNumberingAfterBreak="0">
+    <w:nsid w:val="7B577BA4"/>
+    <w:multiLevelType w:val="hybridMultilevel"/>
+    <w:tmpl w:val="6B24CACA"/>
+    <w:lvl w:ilvl="0" w:tplc="04090017">
+      <w:start w:val="1"/>
+      <w:numFmt w:val="lowerLetter"/>
+      <w:lvlText w:val="%1)"/>
+      <w:lvlJc w:val="left"/>
+      <w:pPr>
+        <w:ind w:left="720" w:hanging="360"/>
+      </w:pPr>
+      <w:rPr>
+        <w:rFonts w:hint="default"/>
+      </w:rPr>
+    </w:lvl>
+    <w:lvl w:ilvl="1" w:tplc="04090019" w:tentative="1">
+      <w:start w:val="1"/>
+      <w:numFmt w:val="lowerLetter"/>
+      <w:lvlText w:val="%2."/>
+      <w:lvlJc w:val="left"/>
+      <w:pPr>
+        <w:ind w:left="1440" w:hanging="360"/>
+      </w:pPr>
+    </w:lvl>
+    <w:lvl w:ilvl="2" w:tplc="0409001B" w:tentative="1">
+      <w:start w:val="1"/>
+      <w:numFmt w:val="lowerRoman"/>
+      <w:lvlText w:val="%3."/>
+      <w:lvlJc w:val="right"/>
+      <w:pPr>
+        <w:ind w:left="2160" w:hanging="180"/>
+      </w:pPr>
+    </w:lvl>
+    <w:lvl w:ilvl="3" w:tplc="0409000F" w:tentative="1">
+      <w:start w:val="1"/>
+      <w:numFmt w:val="decimal"/>
+      <w:lvlText w:val="%4."/>
+      <w:lvlJc w:val="left"/>
+      <w:pPr>
+        <w:ind w:left="2880" w:hanging="360"/>
+      </w:pPr>
+    </w:lvl>
+    <w:lvl w:ilvl="4" w:tplc="04090019" w:tentative="1">
+      <w:start w:val="1"/>
+      <w:numFmt w:val="lowerLetter"/>
+      <w:lvlText w:val="%5."/>
+      <w:lvlJc w:val="left"/>
+      <w:pPr>
+        <w:ind w:left="3600" w:hanging="360"/>
+      </w:pPr>
+    </w:lvl>
+    <w:lvl w:ilvl="5" w:tplc="0409001B" w:tentative="1">
+      <w:start w:val="1"/>
+      <w:numFmt w:val="lowerRoman"/>
+      <w:lvlText w:val="%6."/>
+      <w:lvlJc w:val="right"/>
+      <w:pPr>
+        <w:ind w:left="4320" w:hanging="180"/>
+      </w:pPr>
+    </w:lvl>
+    <w:lvl w:ilvl="6" w:tplc="0409000F" w:tentative="1">
+      <w:start w:val="1"/>
+      <w:numFmt w:val="decimal"/>
+      <w:lvlText w:val="%7."/>
+      <w:lvlJc w:val="left"/>
+      <w:pPr>
+        <w:ind w:left="5040" w:hanging="360"/>
+      </w:pPr>
+    </w:lvl>
+    <w:lvl w:ilvl="7" w:tplc="04090019" w:tentative="1">
+      <w:start w:val="1"/>
+      <w:numFmt w:val="lowerLetter"/>
+      <w:lvlText w:val="%8."/>
+      <w:lvlJc w:val="left"/>
+      <w:pPr>
+        <w:ind w:left="5760" w:hanging="360"/>
+      </w:pPr>
+    </w:lvl>
+    <w:lvl w:ilvl="8" w:tplc="0409001B" w:tentative="1">
+      <w:start w:val="1"/>
+      <w:numFmt w:val="lowerRoman"/>
+      <w:lvlText w:val="%9."/>
+      <w:lvlJc w:val="right"/>
+      <w:pPr>
+        <w:ind w:left="6480" w:hanging="180"/>
+      </w:pPr>
+    </w:lvl>
+  </w:abstractNum>
+  <w:abstractNum w:abstractNumId="53" w15:restartNumberingAfterBreak="0">
     <w:nsid w:val="7C8A106F"/>
     <w:multiLevelType w:val="hybridMultilevel"/>
     <w:tmpl w:val="8D7A1D44"/>
@@ -7257,88 +8266,88 @@
     </w:lvl>
   </w:abstractNum>
   <w:num w:numId="1" w16cid:durableId="886646993">
-    <w:abstractNumId w:val="4"/>
+    <w:abstractNumId w:val="5"/>
   </w:num>
   <w:num w:numId="2" w16cid:durableId="448815512">
-    <w:abstractNumId w:val="11"/>
+    <w:abstractNumId w:val="12"/>
   </w:num>
   <w:num w:numId="3" w16cid:durableId="2133086611">
+    <w:abstractNumId w:val="35"/>
+  </w:num>
+  <w:num w:numId="4" w16cid:durableId="1837843985">
+    <w:abstractNumId w:val="39"/>
+  </w:num>
+  <w:num w:numId="5" w16cid:durableId="780146051">
+    <w:abstractNumId w:val="42"/>
+  </w:num>
+  <w:num w:numId="6" w16cid:durableId="634214819">
+    <w:abstractNumId w:val="50"/>
+  </w:num>
+  <w:num w:numId="7" w16cid:durableId="245892718">
     <w:abstractNumId w:val="34"/>
   </w:num>
-  <w:num w:numId="4" w16cid:durableId="1837843985">
-    <w:abstractNumId w:val="38"/>
-  </w:num>
-  <w:num w:numId="5" w16cid:durableId="780146051">
-    <w:abstractNumId w:val="41"/>
-  </w:num>
-  <w:num w:numId="6" w16cid:durableId="634214819">
-    <w:abstractNumId w:val="47"/>
-  </w:num>
-  <w:num w:numId="7" w16cid:durableId="245892718">
-    <w:abstractNumId w:val="33"/>
-  </w:num>
   <w:num w:numId="8" w16cid:durableId="563685877">
-    <w:abstractNumId w:val="43"/>
+    <w:abstractNumId w:val="44"/>
   </w:num>
   <w:num w:numId="9" w16cid:durableId="10843880">
-    <w:abstractNumId w:val="13"/>
+    <w:abstractNumId w:val="14"/>
   </w:num>
   <w:num w:numId="10" w16cid:durableId="1714233590">
-    <w:abstractNumId w:val="21"/>
+    <w:abstractNumId w:val="22"/>
   </w:num>
   <w:num w:numId="11" w16cid:durableId="1181163091">
     <w:abstractNumId w:val="0"/>
   </w:num>
   <w:num w:numId="12" w16cid:durableId="463083969">
+    <w:abstractNumId w:val="31"/>
+  </w:num>
+  <w:num w:numId="13" w16cid:durableId="580527304">
     <w:abstractNumId w:val="30"/>
   </w:num>
-  <w:num w:numId="13" w16cid:durableId="580527304">
-    <w:abstractNumId w:val="29"/>
+  <w:num w:numId="14" w16cid:durableId="690031538">
+    <w:abstractNumId w:val="26"/>
   </w:num>
-  <w:num w:numId="14" w16cid:durableId="690031538">
+  <w:num w:numId="15" w16cid:durableId="1410269560">
     <w:abstractNumId w:val="25"/>
   </w:num>
-  <w:num w:numId="15" w16cid:durableId="1410269560">
-    <w:abstractNumId w:val="24"/>
-  </w:num>
   <w:num w:numId="16" w16cid:durableId="1649165600">
-    <w:abstractNumId w:val="42"/>
+    <w:abstractNumId w:val="43"/>
   </w:num>
   <w:num w:numId="17" w16cid:durableId="1790733290">
-    <w:abstractNumId w:val="35"/>
+    <w:abstractNumId w:val="36"/>
   </w:num>
   <w:num w:numId="18" w16cid:durableId="1971939158">
-    <w:abstractNumId w:val="48"/>
+    <w:abstractNumId w:val="51"/>
   </w:num>
   <w:num w:numId="19" w16cid:durableId="749229740">
-    <w:abstractNumId w:val="40"/>
+    <w:abstractNumId w:val="41"/>
   </w:num>
   <w:num w:numId="20" w16cid:durableId="365371164">
-    <w:abstractNumId w:val="31"/>
+    <w:abstractNumId w:val="32"/>
   </w:num>
   <w:num w:numId="21" w16cid:durableId="221406187">
-    <w:abstractNumId w:val="44"/>
+    <w:abstractNumId w:val="46"/>
   </w:num>
   <w:num w:numId="22" w16cid:durableId="1984696843">
-    <w:abstractNumId w:val="15"/>
+    <w:abstractNumId w:val="16"/>
   </w:num>
   <w:num w:numId="23" w16cid:durableId="1692604246">
-    <w:abstractNumId w:val="5"/>
+    <w:abstractNumId w:val="6"/>
   </w:num>
   <w:num w:numId="24" w16cid:durableId="645276607">
-    <w:abstractNumId w:val="22"/>
+    <w:abstractNumId w:val="23"/>
   </w:num>
   <w:num w:numId="25" w16cid:durableId="1766342574">
-    <w:abstractNumId w:val="36"/>
+    <w:abstractNumId w:val="37"/>
   </w:num>
   <w:num w:numId="26" w16cid:durableId="568072859">
-    <w:abstractNumId w:val="20"/>
+    <w:abstractNumId w:val="21"/>
   </w:num>
   <w:num w:numId="27" w16cid:durableId="1814516442">
-    <w:abstractNumId w:val="6"/>
+    <w:abstractNumId w:val="7"/>
   </w:num>
   <w:num w:numId="28" w16cid:durableId="1496149242">
-    <w:abstractNumId w:val="19"/>
+    <w:abstractNumId w:val="20"/>
   </w:num>
   <w:num w:numId="29" w16cid:durableId="628976569">
     <w:abstractNumId w:val="1"/>
@@ -7347,64 +8356,76 @@
     <w:abstractNumId w:val="2"/>
   </w:num>
   <w:num w:numId="31" w16cid:durableId="2047757310">
-    <w:abstractNumId w:val="39"/>
+    <w:abstractNumId w:val="40"/>
   </w:num>
   <w:num w:numId="32" w16cid:durableId="797379414">
-    <w:abstractNumId w:val="7"/>
+    <w:abstractNumId w:val="8"/>
   </w:num>
   <w:num w:numId="33" w16cid:durableId="1100569445">
-    <w:abstractNumId w:val="45"/>
+    <w:abstractNumId w:val="47"/>
   </w:num>
   <w:num w:numId="34" w16cid:durableId="877477558">
-    <w:abstractNumId w:val="32"/>
+    <w:abstractNumId w:val="33"/>
   </w:num>
   <w:num w:numId="35" w16cid:durableId="1987708540">
+    <w:abstractNumId w:val="18"/>
+  </w:num>
+  <w:num w:numId="36" w16cid:durableId="1992561752">
+    <w:abstractNumId w:val="13"/>
+  </w:num>
+  <w:num w:numId="37" w16cid:durableId="852450836">
+    <w:abstractNumId w:val="19"/>
+  </w:num>
+  <w:num w:numId="38" w16cid:durableId="1820146838">
     <w:abstractNumId w:val="17"/>
   </w:num>
-  <w:num w:numId="36" w16cid:durableId="1992561752">
-    <w:abstractNumId w:val="12"/>
+  <w:num w:numId="39" w16cid:durableId="76289185">
+    <w:abstractNumId w:val="28"/>
   </w:num>
-  <w:num w:numId="37" w16cid:durableId="852450836">
-    <w:abstractNumId w:val="18"/>
+  <w:num w:numId="40" w16cid:durableId="627128313">
+    <w:abstractNumId w:val="9"/>
   </w:num>
-  <w:num w:numId="38" w16cid:durableId="1820146838">
-    <w:abstractNumId w:val="16"/>
+  <w:num w:numId="41" w16cid:durableId="2116976339">
+    <w:abstractNumId w:val="53"/>
   </w:num>
-  <w:num w:numId="39" w16cid:durableId="76289185">
+  <w:num w:numId="42" w16cid:durableId="417363149">
+    <w:abstractNumId w:val="24"/>
+  </w:num>
+  <w:num w:numId="43" w16cid:durableId="1899630091">
     <w:abstractNumId w:val="27"/>
   </w:num>
-  <w:num w:numId="40" w16cid:durableId="627128313">
-    <w:abstractNumId w:val="8"/>
-  </w:num>
-  <w:num w:numId="41" w16cid:durableId="2116976339">
-    <w:abstractNumId w:val="49"/>
-  </w:num>
-  <w:num w:numId="42" w16cid:durableId="417363149">
-    <w:abstractNumId w:val="23"/>
-  </w:num>
-  <w:num w:numId="43" w16cid:durableId="1899630091">
-    <w:abstractNumId w:val="26"/>
-  </w:num>
   <w:num w:numId="44" w16cid:durableId="774255632">
-    <w:abstractNumId w:val="9"/>
+    <w:abstractNumId w:val="10"/>
   </w:num>
   <w:num w:numId="45" w16cid:durableId="723412372">
     <w:abstractNumId w:val="3"/>
   </w:num>
   <w:num w:numId="46" w16cid:durableId="1722484306">
-    <w:abstractNumId w:val="46"/>
+    <w:abstractNumId w:val="49"/>
   </w:num>
   <w:num w:numId="47" w16cid:durableId="1444766765">
-    <w:abstractNumId w:val="37"/>
+    <w:abstractNumId w:val="38"/>
   </w:num>
   <w:num w:numId="48" w16cid:durableId="408772408">
-    <w:abstractNumId w:val="10"/>
+    <w:abstractNumId w:val="11"/>
   </w:num>
   <w:num w:numId="49" w16cid:durableId="1727561049">
-    <w:abstractNumId w:val="14"/>
+    <w:abstractNumId w:val="15"/>
   </w:num>
   <w:num w:numId="50" w16cid:durableId="608506116">
-    <w:abstractNumId w:val="28"/>
+    <w:abstractNumId w:val="29"/>
+  </w:num>
+  <w:num w:numId="51" w16cid:durableId="270743264">
+    <w:abstractNumId w:val="45"/>
+  </w:num>
+  <w:num w:numId="52" w16cid:durableId="859515003">
+    <w:abstractNumId w:val="52"/>
+  </w:num>
+  <w:num w:numId="53" w16cid:durableId="789513952">
+    <w:abstractNumId w:val="4"/>
+  </w:num>
+  <w:num w:numId="54" w16cid:durableId="675034106">
+    <w:abstractNumId w:val="48"/>
   </w:num>
   <w:numIdMacAtCleanup w:val="13"/>
 </w:numbering>
@@ -8027,6 +9048,30 @@
       <w:u w:val="single"/>
     </w:rPr>
   </w:style>
+  <w:style w:type="character" w:styleId="FollowedHyperlink">
+    <w:name w:val="FollowedHyperlink"/>
+    <w:basedOn w:val="DefaultParagraphFont"/>
+    <w:uiPriority w:val="99"/>
+    <w:semiHidden/>
+    <w:unhideWhenUsed/>
+    <w:rsid w:val="00524A22"/>
+    <w:rPr>
+      <w:color w:val="800080" w:themeColor="followedHyperlink"/>
+      <w:u w:val="single"/>
+    </w:rPr>
+  </w:style>
+  <w:style w:type="character" w:styleId="UnresolvedMention">
+    <w:name w:val="Unresolved Mention"/>
+    <w:basedOn w:val="DefaultParagraphFont"/>
+    <w:uiPriority w:val="99"/>
+    <w:semiHidden/>
+    <w:unhideWhenUsed/>
+    <w:rsid w:val="00524A22"/>
+    <w:rPr>
+      <w:color w:val="605E5C"/>
+      <w:shd w:val="clear" w:color="auto" w:fill="E1DFDD"/>
+    </w:rPr>
+  </w:style>
 </w:styles>
 </file>
 

</xml_diff>

<commit_message>
Committing HW2 and related files
</commit_message>
<xml_diff>
--- a/HW-2/CSC 413-02 Assignment 2.docx
+++ b/HW-2/CSC 413-02 Assignment 2.docx
@@ -81,7 +81,7 @@
           <w:rFonts w:asciiTheme="majorHAnsi" w:hAnsiTheme="majorHAnsi" w:cstheme="majorHAnsi"/>
           <w:szCs w:val="24"/>
         </w:rPr>
-        <w:t>1</w:t>
+        <w:t>2</w:t>
       </w:r>
       <w:r>
         <w:rPr>
@@ -429,7 +429,23 @@
           <w:color w:val="000000"/>
           <w:szCs w:val="24"/>
         </w:rPr>
-        <w:t xml:space="preserve">To keep in line with the real world, some requirements may/will be changed/updated during the course of application’s Software Development Life </w:t>
+        <w:t>To keep in line with the real world, some requirements</w:t>
+      </w:r>
+      <w:r>
+        <w:rPr>
+          <w:rFonts w:asciiTheme="majorHAnsi" w:eastAsiaTheme="minorEastAsia" w:hAnsiTheme="majorHAnsi" w:cstheme="majorHAnsi"/>
+          <w:color w:val="000000"/>
+          <w:szCs w:val="24"/>
+        </w:rPr>
+        <w:t xml:space="preserve"> as stated here</w:t>
+      </w:r>
+      <w:r>
+        <w:rPr>
+          <w:rFonts w:asciiTheme="majorHAnsi" w:eastAsiaTheme="minorEastAsia" w:hAnsiTheme="majorHAnsi" w:cstheme="majorHAnsi"/>
+          <w:color w:val="000000"/>
+          <w:szCs w:val="24"/>
+        </w:rPr>
+        <w:t xml:space="preserve"> may/will be changed/updated during the course of application’s Software Development Life </w:t>
       </w:r>
       <w:proofErr w:type="gramStart"/>
       <w:r>
@@ -447,7 +463,15 @@
           <w:color w:val="000000"/>
           <w:szCs w:val="24"/>
         </w:rPr>
-        <w:t>SDLC) process.</w:t>
+        <w:t>SDLC) process</w:t>
+      </w:r>
+      <w:r>
+        <w:rPr>
+          <w:rFonts w:asciiTheme="majorHAnsi" w:eastAsiaTheme="minorEastAsia" w:hAnsiTheme="majorHAnsi" w:cstheme="majorHAnsi"/>
+          <w:color w:val="000000"/>
+          <w:szCs w:val="24"/>
+        </w:rPr>
+        <w:t xml:space="preserve"> through the course of this class in the semester</w:t>
       </w:r>
     </w:p>
     <w:p>
@@ -495,6 +519,38 @@
         </w:rPr>
         <w:t>Creating the core business objects, based on the discussion in class around requirements modeling</w:t>
       </w:r>
+      <w:r>
+        <w:rPr>
+          <w:rFonts w:asciiTheme="majorHAnsi" w:eastAsiaTheme="minorEastAsia" w:hAnsiTheme="majorHAnsi" w:cstheme="majorHAnsi"/>
+          <w:color w:val="000000"/>
+          <w:szCs w:val="24"/>
+        </w:rPr>
+        <w:t xml:space="preserve"> and the SRS document provided</w:t>
+      </w:r>
+      <w:r>
+        <w:rPr>
+          <w:rFonts w:asciiTheme="majorHAnsi" w:eastAsiaTheme="minorEastAsia" w:hAnsiTheme="majorHAnsi" w:cstheme="majorHAnsi"/>
+          <w:color w:val="000000"/>
+          <w:szCs w:val="24"/>
+        </w:rPr>
+        <w:t xml:space="preserve"> (</w:t>
+      </w:r>
+      <w:r>
+        <w:rPr>
+          <w:rFonts w:asciiTheme="majorHAnsi" w:eastAsiaTheme="minorEastAsia" w:hAnsiTheme="majorHAnsi" w:cstheme="majorHAnsi"/>
+          <w:color w:val="000000"/>
+          <w:szCs w:val="24"/>
+        </w:rPr>
+        <w:t>20</w:t>
+      </w:r>
+      <w:r>
+        <w:rPr>
+          <w:rFonts w:asciiTheme="majorHAnsi" w:eastAsiaTheme="minorEastAsia" w:hAnsiTheme="majorHAnsi" w:cstheme="majorHAnsi"/>
+          <w:color w:val="000000"/>
+          <w:szCs w:val="24"/>
+        </w:rPr>
+        <w:t xml:space="preserve"> pts)</w:t>
+      </w:r>
     </w:p>
     <w:p>
       <w:pPr>
@@ -541,7 +597,47 @@
           <w:color w:val="000000"/>
           <w:szCs w:val="24"/>
         </w:rPr>
-        <w:t>Identifying and creating the core attributes for each of the core business objects identified in the previous steps</w:t>
+        <w:t>Identify and creat</w:t>
+      </w:r>
+      <w:r>
+        <w:rPr>
+          <w:rFonts w:asciiTheme="majorHAnsi" w:eastAsiaTheme="minorEastAsia" w:hAnsiTheme="majorHAnsi" w:cstheme="majorHAnsi"/>
+          <w:color w:val="000000"/>
+          <w:szCs w:val="24"/>
+        </w:rPr>
+        <w:t>e</w:t>
+      </w:r>
+      <w:r>
+        <w:rPr>
+          <w:rFonts w:asciiTheme="majorHAnsi" w:eastAsiaTheme="minorEastAsia" w:hAnsiTheme="majorHAnsi" w:cstheme="majorHAnsi"/>
+          <w:color w:val="000000"/>
+          <w:szCs w:val="24"/>
+        </w:rPr>
+        <w:t xml:space="preserve"> the core attributes for each of the core business objects identified in the previous steps</w:t>
+      </w:r>
+      <w:r>
+        <w:rPr>
+          <w:rFonts w:asciiTheme="majorHAnsi" w:eastAsiaTheme="minorEastAsia" w:hAnsiTheme="majorHAnsi" w:cstheme="majorHAnsi"/>
+          <w:color w:val="000000"/>
+          <w:szCs w:val="24"/>
+        </w:rPr>
+        <w:t xml:space="preserve"> (</w:t>
+      </w:r>
+      <w:r>
+        <w:rPr>
+          <w:rFonts w:asciiTheme="majorHAnsi" w:eastAsiaTheme="minorEastAsia" w:hAnsiTheme="majorHAnsi" w:cstheme="majorHAnsi"/>
+          <w:color w:val="000000"/>
+          <w:szCs w:val="24"/>
+        </w:rPr>
+        <w:t>20</w:t>
+      </w:r>
+      <w:r>
+        <w:rPr>
+          <w:rFonts w:asciiTheme="majorHAnsi" w:eastAsiaTheme="minorEastAsia" w:hAnsiTheme="majorHAnsi" w:cstheme="majorHAnsi"/>
+          <w:color w:val="000000"/>
+          <w:szCs w:val="24"/>
+        </w:rPr>
+        <w:t xml:space="preserve"> pts)</w:t>
       </w:r>
     </w:p>
     <w:p>
@@ -589,7 +685,7 @@
           <w:color w:val="000000"/>
           <w:szCs w:val="24"/>
         </w:rPr>
-        <w:t xml:space="preserve">Identifying the </w:t>
+        <w:t xml:space="preserve">Identify the </w:t>
       </w:r>
       <w:r>
         <w:rPr>
@@ -670,6 +766,14 @@
         </w:rPr>
         <w:t>Constructors</w:t>
       </w:r>
+      <w:r>
+        <w:rPr>
+          <w:rFonts w:asciiTheme="majorHAnsi" w:eastAsiaTheme="minorEastAsia" w:hAnsiTheme="majorHAnsi" w:cstheme="majorHAnsi"/>
+          <w:color w:val="000000"/>
+          <w:szCs w:val="24"/>
+        </w:rPr>
+        <w:t xml:space="preserve"> (10 pts)</w:t>
+      </w:r>
     </w:p>
     <w:p>
       <w:pPr>
@@ -698,6 +802,14 @@
           <w:szCs w:val="24"/>
         </w:rPr>
         <w:t>Getters and setters</w:t>
+      </w:r>
+      <w:r>
+        <w:rPr>
+          <w:rFonts w:asciiTheme="majorHAnsi" w:eastAsiaTheme="minorEastAsia" w:hAnsiTheme="majorHAnsi" w:cstheme="majorHAnsi"/>
+          <w:color w:val="000000"/>
+          <w:szCs w:val="24"/>
+        </w:rPr>
+        <w:t xml:space="preserve"> (10 pts)</w:t>
       </w:r>
     </w:p>
     <w:p>
@@ -763,7 +875,31 @@
           <w:color w:val="000000"/>
           <w:szCs w:val="24"/>
         </w:rPr>
-        <w:t xml:space="preserve"> data structure. The priority logic of the queue should be determined by the following, in that order:</w:t>
+        <w:t xml:space="preserve"> data structure. The priority logic of the queue should be determined by the following, in that order</w:t>
+      </w:r>
+      <w:r>
+        <w:rPr>
+          <w:rFonts w:asciiTheme="majorHAnsi" w:eastAsiaTheme="minorEastAsia" w:hAnsiTheme="majorHAnsi" w:cstheme="majorHAnsi"/>
+          <w:color w:val="000000"/>
+          <w:szCs w:val="24"/>
+        </w:rPr>
+        <w:t xml:space="preserve"> (</w:t>
+      </w:r>
+      <w:r>
+        <w:rPr>
+          <w:rFonts w:asciiTheme="majorHAnsi" w:eastAsiaTheme="minorEastAsia" w:hAnsiTheme="majorHAnsi" w:cstheme="majorHAnsi"/>
+          <w:color w:val="000000"/>
+          <w:szCs w:val="24"/>
+        </w:rPr>
+        <w:t>4</w:t>
+      </w:r>
+      <w:r>
+        <w:rPr>
+          <w:rFonts w:asciiTheme="majorHAnsi" w:eastAsiaTheme="minorEastAsia" w:hAnsiTheme="majorHAnsi" w:cstheme="majorHAnsi"/>
+          <w:color w:val="000000"/>
+          <w:szCs w:val="24"/>
+        </w:rPr>
+        <w:t>0 pts)</w:t>
       </w:r>
     </w:p>
     <w:p>
@@ -1033,7 +1169,23 @@
           <w:color w:val="000000"/>
           <w:szCs w:val="24"/>
         </w:rPr>
-        <w:t xml:space="preserve"> has been provided in </w:t>
+        <w:t xml:space="preserve"> </w:t>
+      </w:r>
+      <w:r>
+        <w:rPr>
+          <w:rFonts w:asciiTheme="majorHAnsi" w:eastAsiaTheme="minorEastAsia" w:hAnsiTheme="majorHAnsi" w:cstheme="majorHAnsi"/>
+          <w:color w:val="000000"/>
+          <w:szCs w:val="24"/>
+        </w:rPr>
+        <w:t>will be</w:t>
+      </w:r>
+      <w:r>
+        <w:rPr>
+          <w:rFonts w:asciiTheme="majorHAnsi" w:eastAsiaTheme="minorEastAsia" w:hAnsiTheme="majorHAnsi" w:cstheme="majorHAnsi"/>
+          <w:color w:val="000000"/>
+          <w:szCs w:val="24"/>
+        </w:rPr>
+        <w:t xml:space="preserve"> provided in </w:t>
       </w:r>
       <w:proofErr w:type="spellStart"/>
       <w:r>
@@ -1051,11 +1203,22 @@
           <w:color w:val="000000"/>
           <w:szCs w:val="24"/>
         </w:rPr>
-        <w:t xml:space="preserve"> as the starter code that you can use</w:t>
-      </w:r>
+        <w:t xml:space="preserve"> as the starter code that you can </w:t>
+      </w:r>
+      <w:proofErr w:type="gramStart"/>
+      <w:r>
+        <w:rPr>
+          <w:rFonts w:asciiTheme="majorHAnsi" w:eastAsiaTheme="minorEastAsia" w:hAnsiTheme="majorHAnsi" w:cstheme="majorHAnsi"/>
+          <w:color w:val="000000"/>
+          <w:szCs w:val="24"/>
+        </w:rPr>
+        <w:t>use</w:t>
+      </w:r>
+      <w:proofErr w:type="gramEnd"/>
     </w:p>
     <w:p>
       <w:pPr>
+        <w:pStyle w:val="ListParagraph"/>
         <w:widowControl w:val="0"/>
         <w:tabs>
           <w:tab w:val="clear" w:pos="9000"/>
@@ -1063,6 +1226,7 @@
         <w:autoSpaceDE w:val="0"/>
         <w:autoSpaceDN w:val="0"/>
         <w:adjustRightInd w:val="0"/>
+        <w:ind w:left="1080"/>
         <w:rPr>
           <w:rFonts w:asciiTheme="majorHAnsi" w:eastAsiaTheme="minorEastAsia" w:hAnsiTheme="majorHAnsi" w:cstheme="majorHAnsi"/>
           <w:color w:val="000000"/>
@@ -1097,7 +1261,7 @@
           <w:color w:val="000000"/>
           <w:szCs w:val="24"/>
         </w:rPr>
-        <w:t>Based on the requirements outlined in the SRS document, you will need to identify the relationship between all business object entities.</w:t>
+        <w:t>Other considerations to keep in mind:</w:t>
       </w:r>
     </w:p>
     <w:p>
@@ -1122,100 +1286,233 @@
       <w:pPr>
         <w:pStyle w:val="ListParagraph"/>
         <w:widowControl w:val="0"/>
+        <w:numPr>
+          <w:ilvl w:val="0"/>
+          <w:numId w:val="47"/>
+        </w:numPr>
         <w:tabs>
           <w:tab w:val="clear" w:pos="9000"/>
         </w:tabs>
         <w:autoSpaceDE w:val="0"/>
         <w:autoSpaceDN w:val="0"/>
         <w:adjustRightInd w:val="0"/>
-        <w:ind w:left="360"/>
-        <w:rPr>
-          <w:rFonts w:asciiTheme="majorHAnsi" w:eastAsiaTheme="minorEastAsia" w:hAnsiTheme="majorHAnsi" w:cstheme="majorHAnsi"/>
-          <w:color w:val="000000"/>
-          <w:szCs w:val="24"/>
-        </w:rPr>
-      </w:pPr>
-      <w:r>
-        <w:rPr>
-          <w:rFonts w:asciiTheme="majorHAnsi" w:eastAsiaTheme="minorEastAsia" w:hAnsiTheme="majorHAnsi" w:cstheme="majorHAnsi"/>
-          <w:color w:val="000000"/>
-          <w:szCs w:val="24"/>
-        </w:rPr>
-        <w:t>For example, we know that a customer object may have 1 or more accounts</w:t>
-      </w:r>
-      <w:r>
-        <w:rPr>
-          <w:rFonts w:asciiTheme="majorHAnsi" w:eastAsiaTheme="minorEastAsia" w:hAnsiTheme="majorHAnsi" w:cstheme="majorHAnsi"/>
-          <w:color w:val="000000"/>
-          <w:szCs w:val="24"/>
-        </w:rPr>
-        <w:t>. Therefore, you will need to make sure the account attribute for a customer object is a collection, that will allow you to store all account objects associated with that customer</w:t>
-      </w:r>
+        <w:rPr>
+          <w:rFonts w:asciiTheme="majorHAnsi" w:eastAsiaTheme="minorEastAsia" w:hAnsiTheme="majorHAnsi" w:cstheme="majorHAnsi"/>
+          <w:color w:val="000000"/>
+          <w:szCs w:val="24"/>
+        </w:rPr>
+      </w:pPr>
+      <w:r>
+        <w:rPr>
+          <w:rFonts w:asciiTheme="majorHAnsi" w:eastAsiaTheme="minorEastAsia" w:hAnsiTheme="majorHAnsi" w:cstheme="majorHAnsi"/>
+          <w:color w:val="000000"/>
+          <w:szCs w:val="24"/>
+        </w:rPr>
+        <w:t xml:space="preserve">Since the business object, with their requisite data will be stored in </w:t>
+      </w:r>
+      <w:proofErr w:type="spellStart"/>
+      <w:r>
+        <w:rPr>
+          <w:rFonts w:asciiTheme="majorHAnsi" w:eastAsiaTheme="minorEastAsia" w:hAnsiTheme="majorHAnsi" w:cstheme="majorHAnsi"/>
+          <w:color w:val="000000"/>
+          <w:szCs w:val="24"/>
+        </w:rPr>
+        <w:t>PriorityQueue</w:t>
+      </w:r>
+      <w:proofErr w:type="spellEnd"/>
+      <w:r>
+        <w:rPr>
+          <w:rFonts w:asciiTheme="majorHAnsi" w:eastAsiaTheme="minorEastAsia" w:hAnsiTheme="majorHAnsi" w:cstheme="majorHAnsi"/>
+          <w:color w:val="000000"/>
+          <w:szCs w:val="24"/>
+        </w:rPr>
+        <w:t xml:space="preserve"> data structure, you will need to ensure the queue implements all methods as defined in </w:t>
+      </w:r>
+      <w:proofErr w:type="spellStart"/>
+      <w:r>
+        <w:rPr>
+          <w:rFonts w:asciiTheme="majorHAnsi" w:eastAsiaTheme="minorEastAsia" w:hAnsiTheme="majorHAnsi" w:cstheme="majorHAnsi"/>
+          <w:color w:val="000000"/>
+          <w:szCs w:val="24"/>
+        </w:rPr>
+        <w:t>QueueInterface</w:t>
+      </w:r>
+      <w:proofErr w:type="spellEnd"/>
+      <w:r>
+        <w:rPr>
+          <w:rFonts w:asciiTheme="majorHAnsi" w:eastAsiaTheme="minorEastAsia" w:hAnsiTheme="majorHAnsi" w:cstheme="majorHAnsi"/>
+          <w:color w:val="000000"/>
+          <w:szCs w:val="24"/>
+        </w:rPr>
+        <w:t>. Please refer to topics covered in your Data Structures class</w:t>
+      </w:r>
+      <w:r>
+        <w:rPr>
+          <w:rFonts w:asciiTheme="majorHAnsi" w:eastAsiaTheme="minorEastAsia" w:hAnsiTheme="majorHAnsi" w:cstheme="majorHAnsi"/>
+          <w:color w:val="000000"/>
+          <w:szCs w:val="24"/>
+        </w:rPr>
+        <w:t xml:space="preserve"> for any </w:t>
+      </w:r>
+      <w:proofErr w:type="gramStart"/>
+      <w:r>
+        <w:rPr>
+          <w:rFonts w:asciiTheme="majorHAnsi" w:eastAsiaTheme="minorEastAsia" w:hAnsiTheme="majorHAnsi" w:cstheme="majorHAnsi"/>
+          <w:color w:val="000000"/>
+          <w:szCs w:val="24"/>
+        </w:rPr>
+        <w:t>c</w:t>
+      </w:r>
+      <w:proofErr w:type="gramEnd"/>
     </w:p>
     <w:p>
       <w:pPr>
         <w:pStyle w:val="ListParagraph"/>
         <w:widowControl w:val="0"/>
+        <w:numPr>
+          <w:ilvl w:val="0"/>
+          <w:numId w:val="47"/>
+        </w:numPr>
         <w:tabs>
           <w:tab w:val="clear" w:pos="9000"/>
         </w:tabs>
         <w:autoSpaceDE w:val="0"/>
         <w:autoSpaceDN w:val="0"/>
         <w:adjustRightInd w:val="0"/>
-        <w:ind w:left="360"/>
-        <w:rPr>
-          <w:rFonts w:asciiTheme="majorHAnsi" w:eastAsiaTheme="minorEastAsia" w:hAnsiTheme="majorHAnsi" w:cstheme="majorHAnsi"/>
-          <w:color w:val="000000"/>
-          <w:szCs w:val="24"/>
-        </w:rPr>
-      </w:pPr>
+        <w:rPr>
+          <w:rFonts w:asciiTheme="majorHAnsi" w:eastAsiaTheme="minorEastAsia" w:hAnsiTheme="majorHAnsi" w:cstheme="majorHAnsi"/>
+          <w:color w:val="000000"/>
+          <w:szCs w:val="24"/>
+        </w:rPr>
+      </w:pPr>
+      <w:r>
+        <w:rPr>
+          <w:rFonts w:asciiTheme="majorHAnsi" w:eastAsiaTheme="minorEastAsia" w:hAnsiTheme="majorHAnsi" w:cstheme="majorHAnsi"/>
+          <w:color w:val="000000"/>
+          <w:szCs w:val="24"/>
+        </w:rPr>
+        <w:lastRenderedPageBreak/>
+        <w:t xml:space="preserve">In having to use the </w:t>
+      </w:r>
+      <w:proofErr w:type="spellStart"/>
+      <w:r>
+        <w:rPr>
+          <w:rFonts w:asciiTheme="majorHAnsi" w:eastAsiaTheme="minorEastAsia" w:hAnsiTheme="majorHAnsi" w:cstheme="majorHAnsi"/>
+          <w:color w:val="000000"/>
+          <w:szCs w:val="24"/>
+        </w:rPr>
+        <w:t>PriorityQueue</w:t>
+      </w:r>
+      <w:proofErr w:type="spellEnd"/>
+      <w:r>
+        <w:rPr>
+          <w:rFonts w:asciiTheme="majorHAnsi" w:eastAsiaTheme="minorEastAsia" w:hAnsiTheme="majorHAnsi" w:cstheme="majorHAnsi"/>
+          <w:color w:val="000000"/>
+          <w:szCs w:val="24"/>
+        </w:rPr>
+        <w:t xml:space="preserve">, your </w:t>
+      </w:r>
+      <w:r>
+        <w:rPr>
+          <w:rFonts w:asciiTheme="majorHAnsi" w:eastAsiaTheme="minorEastAsia" w:hAnsiTheme="majorHAnsi" w:cstheme="majorHAnsi"/>
+          <w:color w:val="000000"/>
+          <w:szCs w:val="24"/>
+        </w:rPr>
+        <w:t xml:space="preserve">queue </w:t>
+      </w:r>
+      <w:r>
+        <w:rPr>
+          <w:rFonts w:asciiTheme="majorHAnsi" w:eastAsiaTheme="minorEastAsia" w:hAnsiTheme="majorHAnsi" w:cstheme="majorHAnsi"/>
+          <w:color w:val="000000"/>
+          <w:szCs w:val="24"/>
+        </w:rPr>
+        <w:t xml:space="preserve">class will need to implement the Comparable interface, which will </w:t>
+      </w:r>
+      <w:r>
+        <w:rPr>
+          <w:rFonts w:asciiTheme="majorHAnsi" w:eastAsiaTheme="minorEastAsia" w:hAnsiTheme="majorHAnsi" w:cstheme="majorHAnsi"/>
+          <w:color w:val="000000"/>
+          <w:szCs w:val="24"/>
+        </w:rPr>
+        <w:t>ensure that</w:t>
+      </w:r>
+      <w:r>
+        <w:rPr>
+          <w:rFonts w:asciiTheme="majorHAnsi" w:eastAsiaTheme="minorEastAsia" w:hAnsiTheme="majorHAnsi" w:cstheme="majorHAnsi"/>
+          <w:color w:val="000000"/>
+          <w:szCs w:val="24"/>
+        </w:rPr>
+        <w:t xml:space="preserve"> all objects that you retrieve from data store or create </w:t>
+      </w:r>
+      <w:proofErr w:type="spellStart"/>
+      <w:r>
+        <w:rPr>
+          <w:rFonts w:asciiTheme="majorHAnsi" w:eastAsiaTheme="minorEastAsia" w:hAnsiTheme="majorHAnsi" w:cstheme="majorHAnsi"/>
+          <w:color w:val="000000"/>
+          <w:szCs w:val="24"/>
+        </w:rPr>
+        <w:t>anew</w:t>
+      </w:r>
+      <w:proofErr w:type="spellEnd"/>
+      <w:r>
+        <w:rPr>
+          <w:rFonts w:asciiTheme="majorHAnsi" w:eastAsiaTheme="minorEastAsia" w:hAnsiTheme="majorHAnsi" w:cstheme="majorHAnsi"/>
+          <w:color w:val="000000"/>
+          <w:szCs w:val="24"/>
+        </w:rPr>
+        <w:t xml:space="preserve">, are </w:t>
+      </w:r>
+      <w:r>
+        <w:rPr>
+          <w:rFonts w:asciiTheme="majorHAnsi" w:eastAsiaTheme="minorEastAsia" w:hAnsiTheme="majorHAnsi" w:cstheme="majorHAnsi"/>
+          <w:color w:val="000000"/>
+          <w:szCs w:val="24"/>
+        </w:rPr>
+        <w:t xml:space="preserve">added to the queue </w:t>
+      </w:r>
+      <w:r>
+        <w:rPr>
+          <w:rFonts w:asciiTheme="majorHAnsi" w:eastAsiaTheme="minorEastAsia" w:hAnsiTheme="majorHAnsi" w:cstheme="majorHAnsi"/>
+          <w:color w:val="000000"/>
+          <w:szCs w:val="24"/>
+        </w:rPr>
+        <w:t>in the order of their priority</w:t>
+      </w:r>
+      <w:r>
+        <w:rPr>
+          <w:rFonts w:asciiTheme="majorHAnsi" w:eastAsiaTheme="minorEastAsia" w:hAnsiTheme="majorHAnsi" w:cstheme="majorHAnsi"/>
+          <w:color w:val="000000"/>
+          <w:szCs w:val="24"/>
+        </w:rPr>
+        <w:t>, as spoken off in 4 above</w:t>
+      </w:r>
+      <w:r>
+        <w:rPr>
+          <w:rFonts w:asciiTheme="majorHAnsi" w:eastAsiaTheme="minorEastAsia" w:hAnsiTheme="majorHAnsi" w:cstheme="majorHAnsi"/>
+          <w:color w:val="000000"/>
+          <w:szCs w:val="24"/>
+        </w:rPr>
+        <w:t xml:space="preserve"> (1</w:t>
+      </w:r>
+      <w:r>
+        <w:rPr>
+          <w:rFonts w:asciiTheme="majorHAnsi" w:eastAsiaTheme="minorEastAsia" w:hAnsiTheme="majorHAnsi" w:cstheme="majorHAnsi"/>
+          <w:color w:val="000000"/>
+          <w:szCs w:val="24"/>
+        </w:rPr>
+        <w:t>0</w:t>
+      </w:r>
+      <w:r>
+        <w:rPr>
+          <w:rFonts w:asciiTheme="majorHAnsi" w:eastAsiaTheme="minorEastAsia" w:hAnsiTheme="majorHAnsi" w:cstheme="majorHAnsi"/>
+          <w:color w:val="000000"/>
+          <w:szCs w:val="24"/>
+        </w:rPr>
+        <w:t xml:space="preserve"> pts)</w:t>
+      </w:r>
     </w:p>
     <w:p>
       <w:pPr>
-        <w:pStyle w:val="ListParagraph"/>
-        <w:widowControl w:val="0"/>
-        <w:tabs>
-          <w:tab w:val="clear" w:pos="9000"/>
-        </w:tabs>
-        <w:autoSpaceDE w:val="0"/>
-        <w:autoSpaceDN w:val="0"/>
-        <w:adjustRightInd w:val="0"/>
-        <w:ind w:left="360"/>
-        <w:rPr>
-          <w:rFonts w:asciiTheme="majorHAnsi" w:eastAsiaTheme="minorEastAsia" w:hAnsiTheme="majorHAnsi" w:cstheme="majorHAnsi"/>
-          <w:color w:val="000000"/>
-          <w:szCs w:val="24"/>
-        </w:rPr>
-      </w:pPr>
-      <w:r>
-        <w:rPr>
-          <w:rFonts w:asciiTheme="majorHAnsi" w:eastAsiaTheme="minorEastAsia" w:hAnsiTheme="majorHAnsi" w:cstheme="majorHAnsi"/>
-          <w:color w:val="000000"/>
-          <w:szCs w:val="24"/>
-        </w:rPr>
-        <w:t>Conversely, since an account cannot exist without an associated customer, the creation process of an account must be provided with the customer object to whom it is related</w:t>
-      </w:r>
-    </w:p>
-    <w:p>
-      <w:pPr>
-        <w:pStyle w:val="ListParagraph"/>
-        <w:widowControl w:val="0"/>
-        <w:tabs>
-          <w:tab w:val="clear" w:pos="9000"/>
-        </w:tabs>
-        <w:autoSpaceDE w:val="0"/>
-        <w:autoSpaceDN w:val="0"/>
-        <w:adjustRightInd w:val="0"/>
-        <w:rPr>
-          <w:rFonts w:asciiTheme="majorHAnsi" w:eastAsiaTheme="minorEastAsia" w:hAnsiTheme="majorHAnsi" w:cstheme="majorHAnsi"/>
-          <w:color w:val="000000"/>
-          <w:szCs w:val="24"/>
-        </w:rPr>
-      </w:pPr>
-    </w:p>
-    <w:p>
-      <w:pPr>
-        <w:pStyle w:val="ListParagraph"/>
         <w:widowControl w:val="0"/>
         <w:tabs>
           <w:tab w:val="clear" w:pos="9000"/>
@@ -1257,31 +1554,31 @@
           <w:color w:val="000000"/>
           <w:szCs w:val="24"/>
         </w:rPr>
-        <w:t>Write Junit Test cases for each of the business object</w:t>
-      </w:r>
-      <w:r>
-        <w:rPr>
-          <w:rFonts w:asciiTheme="majorHAnsi" w:eastAsiaTheme="minorEastAsia" w:hAnsiTheme="majorHAnsi" w:cstheme="majorHAnsi"/>
-          <w:color w:val="000000"/>
-          <w:szCs w:val="24"/>
-        </w:rPr>
-        <w:t>(s)</w:t>
-      </w:r>
-      <w:r>
-        <w:rPr>
-          <w:rFonts w:asciiTheme="majorHAnsi" w:eastAsiaTheme="minorEastAsia" w:hAnsiTheme="majorHAnsi" w:cstheme="majorHAnsi"/>
-          <w:color w:val="000000"/>
-          <w:szCs w:val="24"/>
-        </w:rPr>
-        <w:t xml:space="preserve"> </w:t>
-      </w:r>
-      <w:r>
-        <w:rPr>
-          <w:rFonts w:asciiTheme="majorHAnsi" w:eastAsiaTheme="minorEastAsia" w:hAnsiTheme="majorHAnsi" w:cstheme="majorHAnsi"/>
-          <w:color w:val="000000"/>
-          <w:szCs w:val="24"/>
-        </w:rPr>
-        <w:t>and test for all functionality points defined</w:t>
+        <w:t>Based on the requirements outlined in the SRS document, you will need to identify the relationship between all business object entities.</w:t>
+      </w:r>
+      <w:r>
+        <w:rPr>
+          <w:rFonts w:asciiTheme="majorHAnsi" w:eastAsiaTheme="minorEastAsia" w:hAnsiTheme="majorHAnsi" w:cstheme="majorHAnsi"/>
+          <w:color w:val="000000"/>
+          <w:szCs w:val="24"/>
+        </w:rPr>
+        <w:t xml:space="preserve"> (</w:t>
+      </w:r>
+      <w:r>
+        <w:rPr>
+          <w:rFonts w:asciiTheme="majorHAnsi" w:eastAsiaTheme="minorEastAsia" w:hAnsiTheme="majorHAnsi" w:cstheme="majorHAnsi"/>
+          <w:color w:val="000000"/>
+          <w:szCs w:val="24"/>
+        </w:rPr>
+        <w:t>20</w:t>
+      </w:r>
+      <w:r>
+        <w:rPr>
+          <w:rFonts w:asciiTheme="majorHAnsi" w:eastAsiaTheme="minorEastAsia" w:hAnsiTheme="majorHAnsi" w:cstheme="majorHAnsi"/>
+          <w:color w:val="000000"/>
+          <w:szCs w:val="24"/>
+        </w:rPr>
+        <w:t xml:space="preserve"> pts)</w:t>
       </w:r>
     </w:p>
     <w:p>
@@ -1295,6 +1592,118 @@
         <w:autoSpaceDN w:val="0"/>
         <w:adjustRightInd w:val="0"/>
         <w:ind w:left="360"/>
+        <w:rPr>
+          <w:rFonts w:asciiTheme="majorHAnsi" w:eastAsiaTheme="minorEastAsia" w:hAnsiTheme="majorHAnsi" w:cstheme="majorHAnsi"/>
+          <w:color w:val="000000"/>
+          <w:szCs w:val="24"/>
+        </w:rPr>
+      </w:pPr>
+    </w:p>
+    <w:p>
+      <w:pPr>
+        <w:pStyle w:val="ListParagraph"/>
+        <w:widowControl w:val="0"/>
+        <w:tabs>
+          <w:tab w:val="clear" w:pos="9000"/>
+        </w:tabs>
+        <w:autoSpaceDE w:val="0"/>
+        <w:autoSpaceDN w:val="0"/>
+        <w:adjustRightInd w:val="0"/>
+        <w:ind w:left="360"/>
+        <w:rPr>
+          <w:rFonts w:asciiTheme="majorHAnsi" w:eastAsiaTheme="minorEastAsia" w:hAnsiTheme="majorHAnsi" w:cstheme="majorHAnsi"/>
+          <w:color w:val="000000"/>
+          <w:szCs w:val="24"/>
+        </w:rPr>
+      </w:pPr>
+      <w:r>
+        <w:rPr>
+          <w:rFonts w:asciiTheme="majorHAnsi" w:eastAsiaTheme="minorEastAsia" w:hAnsiTheme="majorHAnsi" w:cstheme="majorHAnsi"/>
+          <w:color w:val="000000"/>
+          <w:szCs w:val="24"/>
+        </w:rPr>
+        <w:t>For example, we know that a customer object may have 1 or more accounts</w:t>
+      </w:r>
+      <w:r>
+        <w:rPr>
+          <w:rFonts w:asciiTheme="majorHAnsi" w:eastAsiaTheme="minorEastAsia" w:hAnsiTheme="majorHAnsi" w:cstheme="majorHAnsi"/>
+          <w:color w:val="000000"/>
+          <w:szCs w:val="24"/>
+        </w:rPr>
+        <w:t>. Therefore, you will need to make sure the account attribute for a customer object is a collection, that will allow you to store all account objects associated with that customer</w:t>
+      </w:r>
+    </w:p>
+    <w:p>
+      <w:pPr>
+        <w:pStyle w:val="ListParagraph"/>
+        <w:widowControl w:val="0"/>
+        <w:tabs>
+          <w:tab w:val="clear" w:pos="9000"/>
+        </w:tabs>
+        <w:autoSpaceDE w:val="0"/>
+        <w:autoSpaceDN w:val="0"/>
+        <w:adjustRightInd w:val="0"/>
+        <w:ind w:left="360"/>
+        <w:rPr>
+          <w:rFonts w:asciiTheme="majorHAnsi" w:eastAsiaTheme="minorEastAsia" w:hAnsiTheme="majorHAnsi" w:cstheme="majorHAnsi"/>
+          <w:color w:val="000000"/>
+          <w:szCs w:val="24"/>
+        </w:rPr>
+      </w:pPr>
+    </w:p>
+    <w:p>
+      <w:pPr>
+        <w:pStyle w:val="ListParagraph"/>
+        <w:widowControl w:val="0"/>
+        <w:tabs>
+          <w:tab w:val="clear" w:pos="9000"/>
+        </w:tabs>
+        <w:autoSpaceDE w:val="0"/>
+        <w:autoSpaceDN w:val="0"/>
+        <w:adjustRightInd w:val="0"/>
+        <w:ind w:left="360"/>
+        <w:rPr>
+          <w:rFonts w:asciiTheme="majorHAnsi" w:eastAsiaTheme="minorEastAsia" w:hAnsiTheme="majorHAnsi" w:cstheme="majorHAnsi"/>
+          <w:color w:val="000000"/>
+          <w:szCs w:val="24"/>
+        </w:rPr>
+      </w:pPr>
+      <w:r>
+        <w:rPr>
+          <w:rFonts w:asciiTheme="majorHAnsi" w:eastAsiaTheme="minorEastAsia" w:hAnsiTheme="majorHAnsi" w:cstheme="majorHAnsi"/>
+          <w:color w:val="000000"/>
+          <w:szCs w:val="24"/>
+        </w:rPr>
+        <w:t>Conversely, since an account cannot exist without an associated customer, the creation process of an account must be provided with the customer object to whom it is related</w:t>
+      </w:r>
+    </w:p>
+    <w:p>
+      <w:pPr>
+        <w:pStyle w:val="ListParagraph"/>
+        <w:widowControl w:val="0"/>
+        <w:tabs>
+          <w:tab w:val="clear" w:pos="9000"/>
+        </w:tabs>
+        <w:autoSpaceDE w:val="0"/>
+        <w:autoSpaceDN w:val="0"/>
+        <w:adjustRightInd w:val="0"/>
+        <w:rPr>
+          <w:rFonts w:asciiTheme="majorHAnsi" w:eastAsiaTheme="minorEastAsia" w:hAnsiTheme="majorHAnsi" w:cstheme="majorHAnsi"/>
+          <w:color w:val="000000"/>
+          <w:szCs w:val="24"/>
+        </w:rPr>
+      </w:pPr>
+    </w:p>
+    <w:p>
+      <w:pPr>
+        <w:pStyle w:val="ListParagraph"/>
+        <w:widowControl w:val="0"/>
+        <w:tabs>
+          <w:tab w:val="clear" w:pos="9000"/>
+        </w:tabs>
+        <w:autoSpaceDE w:val="0"/>
+        <w:autoSpaceDN w:val="0"/>
+        <w:adjustRightInd w:val="0"/>
         <w:rPr>
           <w:rFonts w:asciiTheme="majorHAnsi" w:eastAsiaTheme="minorEastAsia" w:hAnsiTheme="majorHAnsi" w:cstheme="majorHAnsi"/>
           <w:color w:val="000000"/>
@@ -1329,7 +1738,55 @@
           <w:color w:val="000000"/>
           <w:szCs w:val="24"/>
         </w:rPr>
-        <w:t xml:space="preserve">You will need to define the method stubs for each business object to fetch its data, as well as data for all its associations </w:t>
+        <w:t>Write Junit Test cases for each of the business object</w:t>
+      </w:r>
+      <w:r>
+        <w:rPr>
+          <w:rFonts w:asciiTheme="majorHAnsi" w:eastAsiaTheme="minorEastAsia" w:hAnsiTheme="majorHAnsi" w:cstheme="majorHAnsi"/>
+          <w:color w:val="000000"/>
+          <w:szCs w:val="24"/>
+        </w:rPr>
+        <w:t>(s)</w:t>
+      </w:r>
+      <w:r>
+        <w:rPr>
+          <w:rFonts w:asciiTheme="majorHAnsi" w:eastAsiaTheme="minorEastAsia" w:hAnsiTheme="majorHAnsi" w:cstheme="majorHAnsi"/>
+          <w:color w:val="000000"/>
+          <w:szCs w:val="24"/>
+        </w:rPr>
+        <w:t xml:space="preserve"> </w:t>
+      </w:r>
+      <w:r>
+        <w:rPr>
+          <w:rFonts w:asciiTheme="majorHAnsi" w:eastAsiaTheme="minorEastAsia" w:hAnsiTheme="majorHAnsi" w:cstheme="majorHAnsi"/>
+          <w:color w:val="000000"/>
+          <w:szCs w:val="24"/>
+        </w:rPr>
+        <w:t>and test for all functionality points defined</w:t>
+      </w:r>
+      <w:r>
+        <w:rPr>
+          <w:rFonts w:asciiTheme="majorHAnsi" w:eastAsiaTheme="minorEastAsia" w:hAnsiTheme="majorHAnsi" w:cstheme="majorHAnsi"/>
+          <w:color w:val="000000"/>
+          <w:szCs w:val="24"/>
+        </w:rPr>
+        <w:t xml:space="preserve"> (</w:t>
+      </w:r>
+      <w:r>
+        <w:rPr>
+          <w:rFonts w:asciiTheme="majorHAnsi" w:eastAsiaTheme="minorEastAsia" w:hAnsiTheme="majorHAnsi" w:cstheme="majorHAnsi"/>
+          <w:color w:val="000000"/>
+          <w:szCs w:val="24"/>
+        </w:rPr>
+        <w:t>20</w:t>
+      </w:r>
+      <w:r>
+        <w:rPr>
+          <w:rFonts w:asciiTheme="majorHAnsi" w:eastAsiaTheme="minorEastAsia" w:hAnsiTheme="majorHAnsi" w:cstheme="majorHAnsi"/>
+          <w:color w:val="000000"/>
+          <w:szCs w:val="24"/>
+        </w:rPr>
+        <w:t xml:space="preserve"> pts)</w:t>
       </w:r>
     </w:p>
     <w:p>
@@ -1343,156 +1800,6 @@
         <w:autoSpaceDN w:val="0"/>
         <w:adjustRightInd w:val="0"/>
         <w:ind w:left="360"/>
-        <w:rPr>
-          <w:rFonts w:asciiTheme="majorHAnsi" w:eastAsiaTheme="minorEastAsia" w:hAnsiTheme="majorHAnsi" w:cstheme="majorHAnsi"/>
-          <w:color w:val="000000"/>
-          <w:szCs w:val="24"/>
-        </w:rPr>
-      </w:pPr>
-    </w:p>
-    <w:p>
-      <w:pPr>
-        <w:pStyle w:val="ListParagraph"/>
-        <w:widowControl w:val="0"/>
-        <w:tabs>
-          <w:tab w:val="clear" w:pos="9000"/>
-        </w:tabs>
-        <w:autoSpaceDE w:val="0"/>
-        <w:autoSpaceDN w:val="0"/>
-        <w:adjustRightInd w:val="0"/>
-        <w:ind w:left="360"/>
-        <w:rPr>
-          <w:rFonts w:asciiTheme="majorHAnsi" w:eastAsiaTheme="minorEastAsia" w:hAnsiTheme="majorHAnsi" w:cstheme="majorHAnsi"/>
-          <w:color w:val="000000"/>
-          <w:szCs w:val="24"/>
-        </w:rPr>
-      </w:pPr>
-      <w:r>
-        <w:rPr>
-          <w:rFonts w:asciiTheme="majorHAnsi" w:eastAsiaTheme="minorEastAsia" w:hAnsiTheme="majorHAnsi" w:cstheme="majorHAnsi"/>
-          <w:color w:val="000000"/>
-          <w:szCs w:val="24"/>
-        </w:rPr>
-        <w:t>Note:</w:t>
-      </w:r>
-    </w:p>
-    <w:p>
-      <w:pPr>
-        <w:pStyle w:val="ListParagraph"/>
-        <w:widowControl w:val="0"/>
-        <w:numPr>
-          <w:ilvl w:val="0"/>
-          <w:numId w:val="45"/>
-        </w:numPr>
-        <w:tabs>
-          <w:tab w:val="clear" w:pos="9000"/>
-        </w:tabs>
-        <w:autoSpaceDE w:val="0"/>
-        <w:autoSpaceDN w:val="0"/>
-        <w:adjustRightInd w:val="0"/>
-        <w:rPr>
-          <w:rFonts w:asciiTheme="majorHAnsi" w:eastAsiaTheme="minorEastAsia" w:hAnsiTheme="majorHAnsi" w:cstheme="majorHAnsi"/>
-          <w:color w:val="000000"/>
-          <w:szCs w:val="24"/>
-        </w:rPr>
-      </w:pPr>
-      <w:r>
-        <w:rPr>
-          <w:rFonts w:asciiTheme="majorHAnsi" w:eastAsiaTheme="minorEastAsia" w:hAnsiTheme="majorHAnsi" w:cstheme="majorHAnsi"/>
-          <w:color w:val="000000"/>
-          <w:szCs w:val="24"/>
-        </w:rPr>
-        <w:t>For now, in this exercise, we</w:t>
-      </w:r>
-      <w:r>
-        <w:rPr>
-          <w:rFonts w:asciiTheme="majorHAnsi" w:eastAsiaTheme="minorEastAsia" w:hAnsiTheme="majorHAnsi" w:cstheme="majorHAnsi"/>
-          <w:color w:val="000000"/>
-          <w:szCs w:val="24"/>
-        </w:rPr>
-        <w:t>’</w:t>
-      </w:r>
-      <w:r>
-        <w:rPr>
-          <w:rFonts w:asciiTheme="majorHAnsi" w:eastAsiaTheme="minorEastAsia" w:hAnsiTheme="majorHAnsi" w:cstheme="majorHAnsi"/>
-          <w:color w:val="000000"/>
-          <w:szCs w:val="24"/>
-        </w:rPr>
-        <w:t>re creating just the base objects and their cardinality associations</w:t>
-      </w:r>
-    </w:p>
-    <w:p>
-      <w:pPr>
-        <w:pStyle w:val="ListParagraph"/>
-        <w:widowControl w:val="0"/>
-        <w:numPr>
-          <w:ilvl w:val="0"/>
-          <w:numId w:val="45"/>
-        </w:numPr>
-        <w:tabs>
-          <w:tab w:val="clear" w:pos="9000"/>
-        </w:tabs>
-        <w:autoSpaceDE w:val="0"/>
-        <w:autoSpaceDN w:val="0"/>
-        <w:adjustRightInd w:val="0"/>
-        <w:rPr>
-          <w:rFonts w:asciiTheme="majorHAnsi" w:eastAsiaTheme="minorEastAsia" w:hAnsiTheme="majorHAnsi" w:cstheme="majorHAnsi"/>
-          <w:color w:val="000000"/>
-          <w:szCs w:val="24"/>
-        </w:rPr>
-      </w:pPr>
-      <w:r>
-        <w:rPr>
-          <w:rFonts w:asciiTheme="majorHAnsi" w:eastAsiaTheme="minorEastAsia" w:hAnsiTheme="majorHAnsi" w:cstheme="majorHAnsi"/>
-          <w:color w:val="000000"/>
-          <w:szCs w:val="24"/>
-        </w:rPr>
-        <w:t>In subsequent exercises we will be wrapping the base objects around a known patter</w:t>
-      </w:r>
-      <w:r>
-        <w:rPr>
-          <w:rFonts w:asciiTheme="majorHAnsi" w:eastAsiaTheme="minorEastAsia" w:hAnsiTheme="majorHAnsi" w:cstheme="majorHAnsi"/>
-          <w:color w:val="000000"/>
-          <w:szCs w:val="24"/>
-        </w:rPr>
-        <w:t>n</w:t>
-      </w:r>
-      <w:r>
-        <w:rPr>
-          <w:rFonts w:asciiTheme="majorHAnsi" w:eastAsiaTheme="minorEastAsia" w:hAnsiTheme="majorHAnsi" w:cstheme="majorHAnsi"/>
-          <w:color w:val="000000"/>
-          <w:szCs w:val="24"/>
-        </w:rPr>
-        <w:t>, as we begin to formalize the application architectur</w:t>
-      </w:r>
-      <w:r>
-        <w:rPr>
-          <w:rFonts w:asciiTheme="majorHAnsi" w:eastAsiaTheme="minorEastAsia" w:hAnsiTheme="majorHAnsi" w:cstheme="majorHAnsi"/>
-          <w:color w:val="000000"/>
-          <w:szCs w:val="24"/>
-        </w:rPr>
-        <w:t xml:space="preserve">al components, </w:t>
-      </w:r>
-      <w:r>
-        <w:rPr>
-          <w:rFonts w:asciiTheme="majorHAnsi" w:eastAsiaTheme="minorEastAsia" w:hAnsiTheme="majorHAnsi" w:cstheme="majorHAnsi"/>
-          <w:color w:val="000000"/>
-          <w:szCs w:val="24"/>
-        </w:rPr>
-        <w:t>in an iterative manner</w:t>
-      </w:r>
-    </w:p>
-    <w:p>
-      <w:pPr>
-        <w:pStyle w:val="ListParagraph"/>
-        <w:widowControl w:val="0"/>
-        <w:tabs>
-          <w:tab w:val="clear" w:pos="9000"/>
-        </w:tabs>
-        <w:autoSpaceDE w:val="0"/>
-        <w:autoSpaceDN w:val="0"/>
-        <w:adjustRightInd w:val="0"/>
-        <w:ind w:left="1080"/>
         <w:rPr>
           <w:rFonts w:asciiTheme="majorHAnsi" w:eastAsiaTheme="minorEastAsia" w:hAnsiTheme="majorHAnsi" w:cstheme="majorHAnsi"/>
           <w:color w:val="000000"/>
@@ -1527,7 +1834,41 @@
           <w:color w:val="000000"/>
           <w:szCs w:val="24"/>
         </w:rPr>
-        <w:t>Other considerations to keep in mind:</w:t>
+        <w:t xml:space="preserve">You will need to define the method stubs for each business object to fetch its data, as well as data for all its associations </w:t>
+      </w:r>
+      <w:proofErr w:type="gramStart"/>
+      <w:r>
+        <w:rPr>
+          <w:rFonts w:asciiTheme="majorHAnsi" w:eastAsiaTheme="minorEastAsia" w:hAnsiTheme="majorHAnsi" w:cstheme="majorHAnsi"/>
+          <w:color w:val="000000"/>
+          <w:szCs w:val="24"/>
+        </w:rPr>
+        <w:t xml:space="preserve">( </w:t>
+      </w:r>
+      <w:r>
+        <w:rPr>
+          <w:rFonts w:asciiTheme="majorHAnsi" w:eastAsiaTheme="minorEastAsia" w:hAnsiTheme="majorHAnsi" w:cstheme="majorHAnsi"/>
+          <w:color w:val="000000"/>
+          <w:szCs w:val="24"/>
+        </w:rPr>
+        <w:t>20</w:t>
+      </w:r>
+      <w:proofErr w:type="gramEnd"/>
+      <w:r>
+        <w:rPr>
+          <w:rFonts w:asciiTheme="majorHAnsi" w:eastAsiaTheme="minorEastAsia" w:hAnsiTheme="majorHAnsi" w:cstheme="majorHAnsi"/>
+          <w:color w:val="000000"/>
+          <w:szCs w:val="24"/>
+        </w:rPr>
+        <w:t xml:space="preserve"> </w:t>
+      </w:r>
+      <w:r>
+        <w:rPr>
+          <w:rFonts w:asciiTheme="majorHAnsi" w:eastAsiaTheme="minorEastAsia" w:hAnsiTheme="majorHAnsi" w:cstheme="majorHAnsi"/>
+          <w:color w:val="000000"/>
+          <w:szCs w:val="24"/>
+        </w:rPr>
+        <w:t>pts)</w:t>
       </w:r>
     </w:p>
     <w:p>
@@ -1552,9 +1893,35 @@
       <w:pPr>
         <w:pStyle w:val="ListParagraph"/>
         <w:widowControl w:val="0"/>
+        <w:tabs>
+          <w:tab w:val="clear" w:pos="9000"/>
+        </w:tabs>
+        <w:autoSpaceDE w:val="0"/>
+        <w:autoSpaceDN w:val="0"/>
+        <w:adjustRightInd w:val="0"/>
+        <w:ind w:left="360"/>
+        <w:rPr>
+          <w:rFonts w:asciiTheme="majorHAnsi" w:eastAsiaTheme="minorEastAsia" w:hAnsiTheme="majorHAnsi" w:cstheme="majorHAnsi"/>
+          <w:color w:val="000000"/>
+          <w:szCs w:val="24"/>
+        </w:rPr>
+      </w:pPr>
+      <w:r>
+        <w:rPr>
+          <w:rFonts w:asciiTheme="majorHAnsi" w:eastAsiaTheme="minorEastAsia" w:hAnsiTheme="majorHAnsi" w:cstheme="majorHAnsi"/>
+          <w:color w:val="000000"/>
+          <w:szCs w:val="24"/>
+        </w:rPr>
+        <w:t>Note:</w:t>
+      </w:r>
+    </w:p>
+    <w:p>
+      <w:pPr>
+        <w:pStyle w:val="ListParagraph"/>
+        <w:widowControl w:val="0"/>
         <w:numPr>
           <w:ilvl w:val="0"/>
-          <w:numId w:val="47"/>
+          <w:numId w:val="45"/>
         </w:numPr>
         <w:tabs>
           <w:tab w:val="clear" w:pos="9000"/>
@@ -1574,67 +1941,23 @@
           <w:color w:val="000000"/>
           <w:szCs w:val="24"/>
         </w:rPr>
-        <w:t xml:space="preserve">Since the business object, with their requisite data will be stored in </w:t>
-      </w:r>
-      <w:proofErr w:type="spellStart"/>
-      <w:r>
-        <w:rPr>
-          <w:rFonts w:asciiTheme="majorHAnsi" w:eastAsiaTheme="minorEastAsia" w:hAnsiTheme="majorHAnsi" w:cstheme="majorHAnsi"/>
-          <w:color w:val="000000"/>
-          <w:szCs w:val="24"/>
-        </w:rPr>
-        <w:t>PriorityQueue</w:t>
-      </w:r>
-      <w:proofErr w:type="spellEnd"/>
-      <w:r>
-        <w:rPr>
-          <w:rFonts w:asciiTheme="majorHAnsi" w:eastAsiaTheme="minorEastAsia" w:hAnsiTheme="majorHAnsi" w:cstheme="majorHAnsi"/>
-          <w:color w:val="000000"/>
-          <w:szCs w:val="24"/>
-        </w:rPr>
-        <w:t xml:space="preserve"> data structure, you will need to ensure the queue implements all methods as defined in </w:t>
-      </w:r>
-      <w:proofErr w:type="spellStart"/>
-      <w:r>
-        <w:rPr>
-          <w:rFonts w:asciiTheme="majorHAnsi" w:eastAsiaTheme="minorEastAsia" w:hAnsiTheme="majorHAnsi" w:cstheme="majorHAnsi"/>
-          <w:color w:val="000000"/>
-          <w:szCs w:val="24"/>
-        </w:rPr>
-        <w:t>Queue</w:t>
-      </w:r>
-      <w:r>
-        <w:rPr>
-          <w:rFonts w:asciiTheme="majorHAnsi" w:eastAsiaTheme="minorEastAsia" w:hAnsiTheme="majorHAnsi" w:cstheme="majorHAnsi"/>
-          <w:color w:val="000000"/>
-          <w:szCs w:val="24"/>
-        </w:rPr>
-        <w:t>I</w:t>
-      </w:r>
-      <w:r>
-        <w:rPr>
-          <w:rFonts w:asciiTheme="majorHAnsi" w:eastAsiaTheme="minorEastAsia" w:hAnsiTheme="majorHAnsi" w:cstheme="majorHAnsi"/>
-          <w:color w:val="000000"/>
-          <w:szCs w:val="24"/>
-        </w:rPr>
-        <w:t>nterface</w:t>
-      </w:r>
-      <w:proofErr w:type="spellEnd"/>
-      <w:r>
-        <w:rPr>
-          <w:rFonts w:asciiTheme="majorHAnsi" w:eastAsiaTheme="minorEastAsia" w:hAnsiTheme="majorHAnsi" w:cstheme="majorHAnsi"/>
-          <w:color w:val="000000"/>
-          <w:szCs w:val="24"/>
-        </w:rPr>
-        <w:t>. Please refer to topics covered in your Data Structures class</w:t>
-      </w:r>
-      <w:r>
-        <w:rPr>
-          <w:rFonts w:asciiTheme="majorHAnsi" w:eastAsiaTheme="minorEastAsia" w:hAnsiTheme="majorHAnsi" w:cstheme="majorHAnsi"/>
-          <w:color w:val="000000"/>
-          <w:szCs w:val="24"/>
-        </w:rPr>
-        <w:t xml:space="preserve"> for any c</w:t>
+        <w:t>For now, in this exercise, we</w:t>
+      </w:r>
+      <w:r>
+        <w:rPr>
+          <w:rFonts w:asciiTheme="majorHAnsi" w:eastAsiaTheme="minorEastAsia" w:hAnsiTheme="majorHAnsi" w:cstheme="majorHAnsi"/>
+          <w:color w:val="000000"/>
+          <w:szCs w:val="24"/>
+        </w:rPr>
+        <w:t>’</w:t>
+      </w:r>
+      <w:r>
+        <w:rPr>
+          <w:rFonts w:asciiTheme="majorHAnsi" w:eastAsiaTheme="minorEastAsia" w:hAnsiTheme="majorHAnsi" w:cstheme="majorHAnsi"/>
+          <w:color w:val="000000"/>
+          <w:szCs w:val="24"/>
+        </w:rPr>
+        <w:t>re creating just the base objects and their cardinality associations</w:t>
       </w:r>
     </w:p>
     <w:p>
@@ -1643,7 +1966,7 @@
         <w:widowControl w:val="0"/>
         <w:numPr>
           <w:ilvl w:val="0"/>
-          <w:numId w:val="47"/>
+          <w:numId w:val="45"/>
         </w:numPr>
         <w:tabs>
           <w:tab w:val="clear" w:pos="9000"/>
@@ -1663,108 +1986,58 @@
           <w:color w:val="000000"/>
           <w:szCs w:val="24"/>
         </w:rPr>
-        <w:t xml:space="preserve">In having to use the </w:t>
-      </w:r>
-      <w:proofErr w:type="spellStart"/>
-      <w:r>
-        <w:rPr>
-          <w:rFonts w:asciiTheme="majorHAnsi" w:eastAsiaTheme="minorEastAsia" w:hAnsiTheme="majorHAnsi" w:cstheme="majorHAnsi"/>
-          <w:color w:val="000000"/>
-          <w:szCs w:val="24"/>
-        </w:rPr>
-        <w:t>PriorityQueue</w:t>
-      </w:r>
-      <w:proofErr w:type="spellEnd"/>
-      <w:r>
-        <w:rPr>
-          <w:rFonts w:asciiTheme="majorHAnsi" w:eastAsiaTheme="minorEastAsia" w:hAnsiTheme="majorHAnsi" w:cstheme="majorHAnsi"/>
-          <w:color w:val="000000"/>
-          <w:szCs w:val="24"/>
-        </w:rPr>
-        <w:t xml:space="preserve">, your </w:t>
-      </w:r>
-      <w:r>
-        <w:rPr>
-          <w:rFonts w:asciiTheme="majorHAnsi" w:eastAsiaTheme="minorEastAsia" w:hAnsiTheme="majorHAnsi" w:cstheme="majorHAnsi"/>
-          <w:color w:val="000000"/>
-          <w:szCs w:val="24"/>
-        </w:rPr>
-        <w:t xml:space="preserve">queue </w:t>
-      </w:r>
-      <w:r>
-        <w:rPr>
-          <w:rFonts w:asciiTheme="majorHAnsi" w:eastAsiaTheme="minorEastAsia" w:hAnsiTheme="majorHAnsi" w:cstheme="majorHAnsi"/>
-          <w:color w:val="000000"/>
-          <w:szCs w:val="24"/>
-        </w:rPr>
-        <w:t xml:space="preserve">class will need to implement the Comparable interface, which will </w:t>
-      </w:r>
-      <w:r>
-        <w:rPr>
-          <w:rFonts w:asciiTheme="majorHAnsi" w:eastAsiaTheme="minorEastAsia" w:hAnsiTheme="majorHAnsi" w:cstheme="majorHAnsi"/>
-          <w:color w:val="000000"/>
-          <w:szCs w:val="24"/>
-        </w:rPr>
-        <w:t>ensure that</w:t>
-      </w:r>
-      <w:r>
-        <w:rPr>
-          <w:rFonts w:asciiTheme="majorHAnsi" w:eastAsiaTheme="minorEastAsia" w:hAnsiTheme="majorHAnsi" w:cstheme="majorHAnsi"/>
-          <w:color w:val="000000"/>
-          <w:szCs w:val="24"/>
-        </w:rPr>
-        <w:t xml:space="preserve"> all objects that you retrieve from data store or create </w:t>
-      </w:r>
-      <w:proofErr w:type="spellStart"/>
-      <w:r>
-        <w:rPr>
-          <w:rFonts w:asciiTheme="majorHAnsi" w:eastAsiaTheme="minorEastAsia" w:hAnsiTheme="majorHAnsi" w:cstheme="majorHAnsi"/>
-          <w:color w:val="000000"/>
-          <w:szCs w:val="24"/>
-        </w:rPr>
-        <w:t>anew</w:t>
-      </w:r>
-      <w:proofErr w:type="spellEnd"/>
-      <w:r>
-        <w:rPr>
-          <w:rFonts w:asciiTheme="majorHAnsi" w:eastAsiaTheme="minorEastAsia" w:hAnsiTheme="majorHAnsi" w:cstheme="majorHAnsi"/>
-          <w:color w:val="000000"/>
-          <w:szCs w:val="24"/>
-        </w:rPr>
-        <w:t xml:space="preserve">, are </w:t>
-      </w:r>
-      <w:r>
-        <w:rPr>
-          <w:rFonts w:asciiTheme="majorHAnsi" w:eastAsiaTheme="minorEastAsia" w:hAnsiTheme="majorHAnsi" w:cstheme="majorHAnsi"/>
-          <w:color w:val="000000"/>
-          <w:szCs w:val="24"/>
-        </w:rPr>
-        <w:t xml:space="preserve">added </w:t>
-      </w:r>
-      <w:r>
-        <w:rPr>
-          <w:rFonts w:asciiTheme="majorHAnsi" w:eastAsiaTheme="minorEastAsia" w:hAnsiTheme="majorHAnsi" w:cstheme="majorHAnsi"/>
-          <w:color w:val="000000"/>
-          <w:szCs w:val="24"/>
-        </w:rPr>
-        <w:t xml:space="preserve">to the queue </w:t>
-      </w:r>
-      <w:r>
-        <w:rPr>
-          <w:rFonts w:asciiTheme="majorHAnsi" w:eastAsiaTheme="minorEastAsia" w:hAnsiTheme="majorHAnsi" w:cstheme="majorHAnsi"/>
-          <w:color w:val="000000"/>
-          <w:szCs w:val="24"/>
-        </w:rPr>
-        <w:t>in the order of their priority</w:t>
-      </w:r>
-      <w:r>
-        <w:rPr>
-          <w:rFonts w:asciiTheme="majorHAnsi" w:eastAsiaTheme="minorEastAsia" w:hAnsiTheme="majorHAnsi" w:cstheme="majorHAnsi"/>
-          <w:color w:val="000000"/>
-          <w:szCs w:val="24"/>
-        </w:rPr>
-        <w:t>, as spoken off in 4 above</w:t>
-      </w:r>
+        <w:t>In subsequent exercises we will be wrapping the base objects around a known patter</w:t>
+      </w:r>
+      <w:r>
+        <w:rPr>
+          <w:rFonts w:asciiTheme="majorHAnsi" w:eastAsiaTheme="minorEastAsia" w:hAnsiTheme="majorHAnsi" w:cstheme="majorHAnsi"/>
+          <w:color w:val="000000"/>
+          <w:szCs w:val="24"/>
+        </w:rPr>
+        <w:t>n</w:t>
+      </w:r>
+      <w:r>
+        <w:rPr>
+          <w:rFonts w:asciiTheme="majorHAnsi" w:eastAsiaTheme="minorEastAsia" w:hAnsiTheme="majorHAnsi" w:cstheme="majorHAnsi"/>
+          <w:color w:val="000000"/>
+          <w:szCs w:val="24"/>
+        </w:rPr>
+        <w:t>, as we begin to formalize the application architectur</w:t>
+      </w:r>
+      <w:r>
+        <w:rPr>
+          <w:rFonts w:asciiTheme="majorHAnsi" w:eastAsiaTheme="minorEastAsia" w:hAnsiTheme="majorHAnsi" w:cstheme="majorHAnsi"/>
+          <w:color w:val="000000"/>
+          <w:szCs w:val="24"/>
+        </w:rPr>
+        <w:t xml:space="preserve">al components, </w:t>
+      </w:r>
+      <w:r>
+        <w:rPr>
+          <w:rFonts w:asciiTheme="majorHAnsi" w:eastAsiaTheme="minorEastAsia" w:hAnsiTheme="majorHAnsi" w:cstheme="majorHAnsi"/>
+          <w:color w:val="000000"/>
+          <w:szCs w:val="24"/>
+        </w:rPr>
+        <w:t>in an iterative manner</w:t>
+      </w:r>
+    </w:p>
+    <w:p>
+      <w:pPr>
+        <w:pStyle w:val="ListParagraph"/>
+        <w:widowControl w:val="0"/>
+        <w:tabs>
+          <w:tab w:val="clear" w:pos="9000"/>
+        </w:tabs>
+        <w:autoSpaceDE w:val="0"/>
+        <w:autoSpaceDN w:val="0"/>
+        <w:adjustRightInd w:val="0"/>
+        <w:ind w:left="1080"/>
+        <w:rPr>
+          <w:rFonts w:asciiTheme="majorHAnsi" w:eastAsiaTheme="minorEastAsia" w:hAnsiTheme="majorHAnsi" w:cstheme="majorHAnsi"/>
+          <w:color w:val="000000"/>
+          <w:szCs w:val="24"/>
+        </w:rPr>
+      </w:pPr>
     </w:p>
     <w:p>
       <w:pPr>
@@ -1811,6 +2084,30 @@
         </w:rPr>
         <w:t>Simple JSON Exercise</w:t>
       </w:r>
+      <w:r>
+        <w:rPr>
+          <w:rFonts w:asciiTheme="majorHAnsi" w:eastAsiaTheme="minorEastAsia" w:hAnsiTheme="majorHAnsi" w:cstheme="majorHAnsi"/>
+          <w:color w:val="000000"/>
+          <w:szCs w:val="24"/>
+        </w:rPr>
+        <w:t xml:space="preserve"> (</w:t>
+      </w:r>
+      <w:r>
+        <w:rPr>
+          <w:rFonts w:asciiTheme="majorHAnsi" w:eastAsiaTheme="minorEastAsia" w:hAnsiTheme="majorHAnsi" w:cstheme="majorHAnsi"/>
+          <w:color w:val="000000"/>
+          <w:szCs w:val="24"/>
+        </w:rPr>
+        <w:t>20</w:t>
+      </w:r>
+      <w:r>
+        <w:rPr>
+          <w:rFonts w:asciiTheme="majorHAnsi" w:eastAsiaTheme="minorEastAsia" w:hAnsiTheme="majorHAnsi" w:cstheme="majorHAnsi"/>
+          <w:color w:val="000000"/>
+          <w:szCs w:val="24"/>
+        </w:rPr>
+        <w:t xml:space="preserve"> points)</w:t>
+      </w:r>
     </w:p>
     <w:p>
       <w:pPr>
@@ -1866,6 +2163,40 @@
         </w:rPr>
         <w:t xml:space="preserve"> using JSON, as discussed in class</w:t>
       </w:r>
+      <w:r>
+        <w:rPr>
+          <w:rFonts w:asciiTheme="majorHAnsi" w:eastAsiaTheme="minorEastAsia" w:hAnsiTheme="majorHAnsi" w:cstheme="majorHAnsi"/>
+          <w:color w:val="000000"/>
+          <w:szCs w:val="24"/>
+        </w:rPr>
+        <w:t>. You may use the sample code for JSO</w:t>
+      </w:r>
+      <w:r>
+        <w:rPr>
+          <w:rFonts w:asciiTheme="majorHAnsi" w:eastAsiaTheme="minorEastAsia" w:hAnsiTheme="majorHAnsi" w:cstheme="majorHAnsi"/>
+          <w:color w:val="000000"/>
+          <w:szCs w:val="24"/>
+        </w:rPr>
+        <w:t>N</w:t>
+      </w:r>
+      <w:r>
+        <w:rPr>
+          <w:rFonts w:asciiTheme="majorHAnsi" w:eastAsiaTheme="minorEastAsia" w:hAnsiTheme="majorHAnsi" w:cstheme="majorHAnsi"/>
+          <w:color w:val="000000"/>
+          <w:szCs w:val="24"/>
+        </w:rPr>
+        <w:t xml:space="preserve"> as the starter code </w:t>
+      </w:r>
+      <w:proofErr w:type="gramStart"/>
+      <w:r>
+        <w:rPr>
+          <w:rFonts w:asciiTheme="majorHAnsi" w:eastAsiaTheme="minorEastAsia" w:hAnsiTheme="majorHAnsi" w:cstheme="majorHAnsi"/>
+          <w:color w:val="000000"/>
+          <w:szCs w:val="24"/>
+        </w:rPr>
+        <w:t>base</w:t>
+      </w:r>
+      <w:proofErr w:type="gramEnd"/>
     </w:p>
     <w:p>
       <w:pPr>
@@ -1919,7 +2250,25 @@
           <w:color w:val="000000"/>
           <w:szCs w:val="24"/>
         </w:rPr>
-        <w:t>, similar to the following format.</w:t>
+        <w:t xml:space="preserve">, </w:t>
+      </w:r>
+      <w:proofErr w:type="gramStart"/>
+      <w:r>
+        <w:rPr>
+          <w:rFonts w:asciiTheme="majorHAnsi" w:eastAsiaTheme="minorEastAsia" w:hAnsiTheme="majorHAnsi" w:cstheme="majorHAnsi"/>
+          <w:color w:val="000000"/>
+          <w:szCs w:val="24"/>
+        </w:rPr>
+        <w:t>similar to</w:t>
+      </w:r>
+      <w:proofErr w:type="gramEnd"/>
+      <w:r>
+        <w:rPr>
+          <w:rFonts w:asciiTheme="majorHAnsi" w:eastAsiaTheme="minorEastAsia" w:hAnsiTheme="majorHAnsi" w:cstheme="majorHAnsi"/>
+          <w:color w:val="000000"/>
+          <w:szCs w:val="24"/>
+        </w:rPr>
+        <w:t xml:space="preserve"> the following format.</w:t>
       </w:r>
     </w:p>
     <w:p>
@@ -2474,12 +2823,31 @@
           <w:szCs w:val="24"/>
         </w:rPr>
       </w:pPr>
-      <w:r>
-        <w:rPr>
-          <w:rFonts w:asciiTheme="majorHAnsi" w:eastAsiaTheme="minorEastAsia" w:hAnsiTheme="majorHAnsi" w:cstheme="majorHAnsi"/>
-          <w:color w:val="000000"/>
-          <w:szCs w:val="24"/>
-        </w:rPr>
+    </w:p>
+    <w:p>
+      <w:pPr>
+        <w:pStyle w:val="ListParagraph"/>
+        <w:widowControl w:val="0"/>
+        <w:tabs>
+          <w:tab w:val="clear" w:pos="9000"/>
+        </w:tabs>
+        <w:autoSpaceDE w:val="0"/>
+        <w:autoSpaceDN w:val="0"/>
+        <w:adjustRightInd w:val="0"/>
+        <w:ind w:left="360"/>
+        <w:rPr>
+          <w:rFonts w:asciiTheme="majorHAnsi" w:eastAsiaTheme="minorEastAsia" w:hAnsiTheme="majorHAnsi" w:cstheme="majorHAnsi"/>
+          <w:color w:val="000000"/>
+          <w:szCs w:val="24"/>
+        </w:rPr>
+      </w:pPr>
+      <w:r>
+        <w:rPr>
+          <w:rFonts w:asciiTheme="majorHAnsi" w:eastAsiaTheme="minorEastAsia" w:hAnsiTheme="majorHAnsi" w:cstheme="majorHAnsi"/>
+          <w:color w:val="000000"/>
+          <w:szCs w:val="24"/>
+        </w:rPr>
+        <w:lastRenderedPageBreak/>
         <w:t>Note:</w:t>
       </w:r>
     </w:p>
@@ -2548,16 +2916,7 @@
           <w:color w:val="000000"/>
           <w:szCs w:val="24"/>
         </w:rPr>
-        <w:t xml:space="preserve">Alternatively, you should be able to set this up directly from your IDE, by adding the </w:t>
-      </w:r>
-      <w:r>
-        <w:rPr>
-          <w:rFonts w:asciiTheme="majorHAnsi" w:eastAsiaTheme="minorEastAsia" w:hAnsiTheme="majorHAnsi" w:cstheme="majorHAnsi"/>
-          <w:color w:val="000000"/>
-          <w:szCs w:val="24"/>
-        </w:rPr>
-        <w:lastRenderedPageBreak/>
-        <w:t xml:space="preserve">Jackson library </w:t>
+        <w:t xml:space="preserve">Alternatively, you should be able to set this up directly from your IDE, by adding the Jackson library </w:t>
       </w:r>
       <w:proofErr w:type="gramStart"/>
       <w:r>
@@ -2593,7 +2952,23 @@
           <w:color w:val="000000"/>
           <w:szCs w:val="24"/>
         </w:rPr>
-        <w:t>, annotations) from the URL:</w:t>
+        <w:t xml:space="preserve">, </w:t>
+      </w:r>
+      <w:r>
+        <w:rPr>
+          <w:rFonts w:asciiTheme="majorHAnsi" w:eastAsiaTheme="minorEastAsia" w:hAnsiTheme="majorHAnsi" w:cstheme="majorHAnsi"/>
+          <w:color w:val="000000"/>
+          <w:szCs w:val="24"/>
+        </w:rPr>
+        <w:t>core</w:t>
+      </w:r>
+      <w:r>
+        <w:rPr>
+          <w:rFonts w:asciiTheme="majorHAnsi" w:eastAsiaTheme="minorEastAsia" w:hAnsiTheme="majorHAnsi" w:cstheme="majorHAnsi"/>
+          <w:color w:val="000000"/>
+          <w:szCs w:val="24"/>
+        </w:rPr>
+        <w:t>) from the URL:</w:t>
       </w:r>
     </w:p>
     <w:p>
@@ -2620,126 +2995,21 @@
             <w:rFonts w:ascii="Courier New" w:hAnsi="Courier New" w:cs="Courier New"/>
             <w:sz w:val="20"/>
           </w:rPr>
-          <w:t>https://m</w:t>
-        </w:r>
-        <w:r>
-          <w:rPr>
-            <w:rStyle w:val="Hyperlink"/>
-            <w:rFonts w:ascii="Courier New" w:hAnsi="Courier New" w:cs="Courier New"/>
-            <w:sz w:val="20"/>
-          </w:rPr>
-          <w:t>v</w:t>
-        </w:r>
-        <w:r>
-          <w:rPr>
-            <w:rStyle w:val="Hyperlink"/>
-            <w:rFonts w:ascii="Courier New" w:hAnsi="Courier New" w:cs="Courier New"/>
-            <w:sz w:val="20"/>
-          </w:rPr>
-          <w:t>nrepository.com/artifact/com.fasterxml.jackson.core</w:t>
+          <w:t>https://mvnrepository.com/artifact/com.fasterxml.jackson.core</w:t>
         </w:r>
       </w:hyperlink>
     </w:p>
     <w:p>
       <w:pPr>
-        <w:pStyle w:val="ListParagraph"/>
-        <w:widowControl w:val="0"/>
-        <w:numPr>
-          <w:ilvl w:val="0"/>
-          <w:numId w:val="50"/>
-        </w:numPr>
         <w:tabs>
           <w:tab w:val="clear" w:pos="9000"/>
         </w:tabs>
-        <w:autoSpaceDE w:val="0"/>
-        <w:autoSpaceDN w:val="0"/>
-        <w:adjustRightInd w:val="0"/>
-        <w:ind w:left="1080"/>
-        <w:rPr>
-          <w:rFonts w:asciiTheme="majorHAnsi" w:eastAsiaTheme="minorEastAsia" w:hAnsiTheme="majorHAnsi" w:cstheme="majorHAnsi"/>
-          <w:color w:val="000000"/>
-          <w:szCs w:val="24"/>
-        </w:rPr>
-      </w:pPr>
-      <w:r>
-        <w:rPr>
-          <w:rFonts w:asciiTheme="majorHAnsi" w:eastAsiaTheme="minorEastAsia" w:hAnsiTheme="majorHAnsi" w:cstheme="majorHAnsi"/>
-          <w:color w:val="000000"/>
-          <w:szCs w:val="24"/>
-        </w:rPr>
-        <w:t xml:space="preserve">Starter code for JSON </w:t>
-      </w:r>
-      <w:r>
-        <w:rPr>
-          <w:rFonts w:asciiTheme="majorHAnsi" w:eastAsiaTheme="minorEastAsia" w:hAnsiTheme="majorHAnsi" w:cstheme="majorHAnsi"/>
-          <w:color w:val="000000"/>
-          <w:szCs w:val="24"/>
-        </w:rPr>
-        <w:t xml:space="preserve">has </w:t>
-      </w:r>
-      <w:r>
-        <w:rPr>
-          <w:rFonts w:asciiTheme="majorHAnsi" w:eastAsiaTheme="minorEastAsia" w:hAnsiTheme="majorHAnsi" w:cstheme="majorHAnsi"/>
-          <w:color w:val="000000"/>
-          <w:szCs w:val="24"/>
-        </w:rPr>
-        <w:t xml:space="preserve">been provided in </w:t>
-      </w:r>
-      <w:proofErr w:type="spellStart"/>
-      <w:r>
-        <w:rPr>
-          <w:rFonts w:asciiTheme="majorHAnsi" w:eastAsiaTheme="minorEastAsia" w:hAnsiTheme="majorHAnsi" w:cstheme="majorHAnsi"/>
-          <w:color w:val="000000"/>
-          <w:szCs w:val="24"/>
-        </w:rPr>
-        <w:t>Github</w:t>
-      </w:r>
-      <w:proofErr w:type="spellEnd"/>
-      <w:r>
-        <w:rPr>
-          <w:rFonts w:asciiTheme="majorHAnsi" w:eastAsiaTheme="minorEastAsia" w:hAnsiTheme="majorHAnsi" w:cstheme="majorHAnsi"/>
-          <w:color w:val="000000"/>
-          <w:szCs w:val="24"/>
-        </w:rPr>
-        <w:t xml:space="preserve"> as the starter code that you can use</w:t>
-      </w:r>
-    </w:p>
-    <w:p>
-      <w:pPr>
-        <w:pStyle w:val="ListParagraph"/>
-        <w:widowControl w:val="0"/>
-        <w:tabs>
-          <w:tab w:val="clear" w:pos="9000"/>
-        </w:tabs>
-        <w:autoSpaceDE w:val="0"/>
-        <w:autoSpaceDN w:val="0"/>
-        <w:adjustRightInd w:val="0"/>
-        <w:rPr>
-          <w:rFonts w:asciiTheme="majorHAnsi" w:eastAsiaTheme="minorEastAsia" w:hAnsiTheme="majorHAnsi" w:cstheme="majorHAnsi"/>
-          <w:color w:val="000000"/>
-          <w:szCs w:val="24"/>
-        </w:rPr>
-      </w:pPr>
-    </w:p>
-    <w:p>
-      <w:pPr>
-        <w:tabs>
-          <w:tab w:val="clear" w:pos="9000"/>
-        </w:tabs>
-        <w:rPr>
-          <w:rFonts w:asciiTheme="majorHAnsi" w:eastAsiaTheme="minorEastAsia" w:hAnsiTheme="majorHAnsi" w:cstheme="majorHAnsi"/>
-          <w:color w:val="000000"/>
-          <w:szCs w:val="24"/>
-        </w:rPr>
-      </w:pPr>
-      <w:r>
-        <w:rPr>
-          <w:rFonts w:asciiTheme="majorHAnsi" w:eastAsiaTheme="minorEastAsia" w:hAnsiTheme="majorHAnsi" w:cstheme="majorHAnsi"/>
-          <w:color w:val="000000"/>
-          <w:szCs w:val="24"/>
-        </w:rPr>
-        <w:br w:type="page"/>
-      </w:r>
+        <w:rPr>
+          <w:rFonts w:asciiTheme="majorHAnsi" w:eastAsiaTheme="minorEastAsia" w:hAnsiTheme="majorHAnsi" w:cstheme="majorHAnsi"/>
+          <w:color w:val="000000"/>
+          <w:szCs w:val="24"/>
+        </w:rPr>
+      </w:pPr>
     </w:p>
     <w:p>
       <w:pPr>
@@ -2768,7 +3038,6 @@
           <w:color w:val="000000"/>
           <w:szCs w:val="24"/>
         </w:rPr>
-        <w:lastRenderedPageBreak/>
         <w:t xml:space="preserve">Creating </w:t>
       </w:r>
       <w:proofErr w:type="gramStart"/>
@@ -2803,6 +3072,14 @@
           <w:color w:val="000000"/>
           <w:szCs w:val="24"/>
         </w:rPr>
+        <w:t>s</w:t>
+      </w:r>
+      <w:r>
+        <w:rPr>
+          <w:rFonts w:asciiTheme="majorHAnsi" w:eastAsiaTheme="minorEastAsia" w:hAnsiTheme="majorHAnsi" w:cstheme="majorHAnsi"/>
+          <w:color w:val="000000"/>
+          <w:szCs w:val="24"/>
+        </w:rPr>
         <w:t>)</w:t>
       </w:r>
       <w:r>
@@ -2811,6 +3088,14 @@
           <w:color w:val="000000"/>
           <w:szCs w:val="24"/>
         </w:rPr>
+        <w:t xml:space="preserve"> DAO(Data Access Objects)</w:t>
+      </w:r>
+      <w:r>
+        <w:rPr>
+          <w:rFonts w:asciiTheme="majorHAnsi" w:eastAsiaTheme="minorEastAsia" w:hAnsiTheme="majorHAnsi" w:cstheme="majorHAnsi"/>
+          <w:color w:val="000000"/>
+          <w:szCs w:val="24"/>
+        </w:rPr>
         <w:t xml:space="preserve"> for your business objects in the Banking Application</w:t>
       </w:r>
       <w:r>
@@ -2827,7 +3112,111 @@
           <w:color w:val="000000"/>
           <w:szCs w:val="24"/>
         </w:rPr>
-        <w:t>Please refer to the in-class discussion on Data Transfer Objects</w:t>
+        <w:t xml:space="preserve">Please refer to the in-class discussion on </w:t>
+      </w:r>
+      <w:r>
+        <w:rPr>
+          <w:rFonts w:asciiTheme="majorHAnsi" w:eastAsiaTheme="minorEastAsia" w:hAnsiTheme="majorHAnsi" w:cstheme="majorHAnsi"/>
+          <w:color w:val="000000"/>
+          <w:szCs w:val="24"/>
+        </w:rPr>
+        <w:t>DTO/DAO</w:t>
+      </w:r>
+      <w:r>
+        <w:rPr>
+          <w:rFonts w:asciiTheme="majorHAnsi" w:eastAsiaTheme="minorEastAsia" w:hAnsiTheme="majorHAnsi" w:cstheme="majorHAnsi"/>
+          <w:color w:val="000000"/>
+          <w:szCs w:val="24"/>
+        </w:rPr>
+        <w:t xml:space="preserve"> </w:t>
+      </w:r>
+      <w:r>
+        <w:rPr>
+          <w:rFonts w:asciiTheme="majorHAnsi" w:eastAsiaTheme="minorEastAsia" w:hAnsiTheme="majorHAnsi" w:cstheme="majorHAnsi"/>
+          <w:color w:val="000000"/>
+          <w:szCs w:val="24"/>
+        </w:rPr>
+        <w:t>Objects</w:t>
+      </w:r>
+      <w:r>
+        <w:rPr>
+          <w:rFonts w:asciiTheme="majorHAnsi" w:eastAsiaTheme="minorEastAsia" w:hAnsiTheme="majorHAnsi" w:cstheme="majorHAnsi"/>
+          <w:color w:val="000000"/>
+          <w:szCs w:val="24"/>
+        </w:rPr>
+        <w:t xml:space="preserve">. </w:t>
+      </w:r>
+      <w:r>
+        <w:rPr>
+          <w:rFonts w:asciiTheme="majorHAnsi" w:eastAsiaTheme="minorEastAsia" w:hAnsiTheme="majorHAnsi" w:cstheme="majorHAnsi"/>
+          <w:color w:val="000000"/>
+          <w:szCs w:val="24"/>
+        </w:rPr>
+        <w:t xml:space="preserve">You may use the sample code for </w:t>
+      </w:r>
+      <w:r>
+        <w:rPr>
+          <w:rFonts w:asciiTheme="majorHAnsi" w:eastAsiaTheme="minorEastAsia" w:hAnsiTheme="majorHAnsi" w:cstheme="majorHAnsi"/>
+          <w:color w:val="000000"/>
+          <w:szCs w:val="24"/>
+        </w:rPr>
+        <w:t>DTO/</w:t>
+      </w:r>
+      <w:r>
+        <w:rPr>
+          <w:rFonts w:asciiTheme="majorHAnsi" w:eastAsiaTheme="minorEastAsia" w:hAnsiTheme="majorHAnsi" w:cstheme="majorHAnsi"/>
+          <w:color w:val="000000"/>
+          <w:szCs w:val="24"/>
+        </w:rPr>
+        <w:t>D</w:t>
+      </w:r>
+      <w:r>
+        <w:rPr>
+          <w:rFonts w:asciiTheme="majorHAnsi" w:eastAsiaTheme="minorEastAsia" w:hAnsiTheme="majorHAnsi" w:cstheme="majorHAnsi"/>
+          <w:color w:val="000000"/>
+          <w:szCs w:val="24"/>
+        </w:rPr>
+        <w:t>A</w:t>
+      </w:r>
+      <w:r>
+        <w:rPr>
+          <w:rFonts w:asciiTheme="majorHAnsi" w:eastAsiaTheme="minorEastAsia" w:hAnsiTheme="majorHAnsi" w:cstheme="majorHAnsi"/>
+          <w:color w:val="000000"/>
+          <w:szCs w:val="24"/>
+        </w:rPr>
+        <w:t>O</w:t>
+      </w:r>
+      <w:r>
+        <w:rPr>
+          <w:rFonts w:asciiTheme="majorHAnsi" w:eastAsiaTheme="minorEastAsia" w:hAnsiTheme="majorHAnsi" w:cstheme="majorHAnsi"/>
+          <w:color w:val="000000"/>
+          <w:szCs w:val="24"/>
+        </w:rPr>
+        <w:t xml:space="preserve"> as the starter code base</w:t>
+      </w:r>
+      <w:r>
+        <w:rPr>
+          <w:rFonts w:asciiTheme="majorHAnsi" w:eastAsiaTheme="minorEastAsia" w:hAnsiTheme="majorHAnsi" w:cstheme="majorHAnsi"/>
+          <w:color w:val="000000"/>
+          <w:szCs w:val="24"/>
+        </w:rPr>
+        <w:t xml:space="preserve"> (</w:t>
+      </w:r>
+      <w:r>
+        <w:rPr>
+          <w:rFonts w:asciiTheme="majorHAnsi" w:eastAsiaTheme="minorEastAsia" w:hAnsiTheme="majorHAnsi" w:cstheme="majorHAnsi"/>
+          <w:color w:val="000000"/>
+          <w:szCs w:val="24"/>
+        </w:rPr>
+        <w:t>30</w:t>
+      </w:r>
+      <w:r>
+        <w:rPr>
+          <w:rFonts w:asciiTheme="majorHAnsi" w:eastAsiaTheme="minorEastAsia" w:hAnsiTheme="majorHAnsi" w:cstheme="majorHAnsi"/>
+          <w:color w:val="000000"/>
+          <w:szCs w:val="24"/>
+        </w:rPr>
+        <w:t xml:space="preserve"> pts)</w:t>
       </w:r>
     </w:p>
     <w:p>
@@ -2872,8 +3261,26 @@
           <w:color w:val="000000"/>
           <w:szCs w:val="24"/>
         </w:rPr>
-        <w:t>Create a DTO for each of your business object</w:t>
-      </w:r>
+        <w:t xml:space="preserve">Create a DTO for each of your business </w:t>
+      </w:r>
+      <w:proofErr w:type="gramStart"/>
+      <w:r>
+        <w:rPr>
+          <w:rFonts w:asciiTheme="majorHAnsi" w:eastAsiaTheme="minorEastAsia" w:hAnsiTheme="majorHAnsi" w:cstheme="majorHAnsi"/>
+          <w:color w:val="000000"/>
+          <w:szCs w:val="24"/>
+        </w:rPr>
+        <w:t>object</w:t>
+      </w:r>
+      <w:r>
+        <w:rPr>
+          <w:rFonts w:asciiTheme="majorHAnsi" w:eastAsiaTheme="minorEastAsia" w:hAnsiTheme="majorHAnsi" w:cstheme="majorHAnsi"/>
+          <w:color w:val="000000"/>
+          <w:szCs w:val="24"/>
+        </w:rPr>
+        <w:t>s</w:t>
+      </w:r>
+      <w:proofErr w:type="gramEnd"/>
     </w:p>
     <w:p>
       <w:pPr>
@@ -2901,8 +3308,18 @@
           <w:color w:val="000000"/>
           <w:szCs w:val="24"/>
         </w:rPr>
-        <w:t>Define constructor and the access methods for each</w:t>
-      </w:r>
+        <w:t xml:space="preserve">Create DAO Objects for each of your business </w:t>
+      </w:r>
+      <w:proofErr w:type="gramStart"/>
+      <w:r>
+        <w:rPr>
+          <w:rFonts w:asciiTheme="majorHAnsi" w:eastAsiaTheme="minorEastAsia" w:hAnsiTheme="majorHAnsi" w:cstheme="majorHAnsi"/>
+          <w:color w:val="000000"/>
+          <w:szCs w:val="24"/>
+        </w:rPr>
+        <w:t>objects</w:t>
+      </w:r>
+      <w:proofErr w:type="gramEnd"/>
     </w:p>
     <w:p>
       <w:pPr>
@@ -2930,6 +3347,45 @@
           <w:color w:val="000000"/>
           <w:szCs w:val="24"/>
         </w:rPr>
+        <w:t xml:space="preserve">Define constructor and the access methods for </w:t>
+      </w:r>
+      <w:proofErr w:type="gramStart"/>
+      <w:r>
+        <w:rPr>
+          <w:rFonts w:asciiTheme="majorHAnsi" w:eastAsiaTheme="minorEastAsia" w:hAnsiTheme="majorHAnsi" w:cstheme="majorHAnsi"/>
+          <w:color w:val="000000"/>
+          <w:szCs w:val="24"/>
+        </w:rPr>
+        <w:t>each</w:t>
+      </w:r>
+      <w:proofErr w:type="gramEnd"/>
+    </w:p>
+    <w:p>
+      <w:pPr>
+        <w:pStyle w:val="ListParagraph"/>
+        <w:widowControl w:val="0"/>
+        <w:numPr>
+          <w:ilvl w:val="0"/>
+          <w:numId w:val="54"/>
+        </w:numPr>
+        <w:tabs>
+          <w:tab w:val="clear" w:pos="9000"/>
+        </w:tabs>
+        <w:autoSpaceDE w:val="0"/>
+        <w:autoSpaceDN w:val="0"/>
+        <w:adjustRightInd w:val="0"/>
+        <w:rPr>
+          <w:rFonts w:asciiTheme="majorHAnsi" w:eastAsiaTheme="minorEastAsia" w:hAnsiTheme="majorHAnsi" w:cstheme="majorHAnsi"/>
+          <w:color w:val="000000"/>
+          <w:szCs w:val="24"/>
+        </w:rPr>
+      </w:pPr>
+      <w:r>
+        <w:rPr>
+          <w:rFonts w:asciiTheme="majorHAnsi" w:eastAsiaTheme="minorEastAsia" w:hAnsiTheme="majorHAnsi" w:cstheme="majorHAnsi"/>
+          <w:color w:val="000000"/>
+          <w:szCs w:val="24"/>
+        </w:rPr>
         <w:t xml:space="preserve">Create a method stub for the </w:t>
       </w:r>
       <w:r>
@@ -2946,8 +3402,35 @@
           <w:color w:val="000000"/>
           <w:szCs w:val="24"/>
         </w:rPr>
-        <w:t xml:space="preserve"> method for now. Additional methods will be added later</w:t>
-      </w:r>
+        <w:t xml:space="preserve"> method for now. Additional methods will be added </w:t>
+      </w:r>
+      <w:proofErr w:type="gramStart"/>
+      <w:r>
+        <w:rPr>
+          <w:rFonts w:asciiTheme="majorHAnsi" w:eastAsiaTheme="minorEastAsia" w:hAnsiTheme="majorHAnsi" w:cstheme="majorHAnsi"/>
+          <w:color w:val="000000"/>
+          <w:szCs w:val="24"/>
+        </w:rPr>
+        <w:t>later</w:t>
+      </w:r>
+      <w:proofErr w:type="gramEnd"/>
+    </w:p>
+    <w:p>
+      <w:pPr>
+        <w:pStyle w:val="ListParagraph"/>
+        <w:widowControl w:val="0"/>
+        <w:tabs>
+          <w:tab w:val="clear" w:pos="9000"/>
+        </w:tabs>
+        <w:autoSpaceDE w:val="0"/>
+        <w:autoSpaceDN w:val="0"/>
+        <w:adjustRightInd w:val="0"/>
+        <w:rPr>
+          <w:rFonts w:asciiTheme="majorHAnsi" w:eastAsiaTheme="minorEastAsia" w:hAnsiTheme="majorHAnsi" w:cstheme="majorHAnsi"/>
+          <w:color w:val="000000"/>
+          <w:szCs w:val="24"/>
+        </w:rPr>
+      </w:pPr>
     </w:p>
     <w:p>
       <w:pPr>

</xml_diff>